<commit_message>
add sequence activity diagram
</commit_message>
<xml_diff>
--- a/Managing Project and Teams_Assessment_Brief_2023-2024 v1.docx
+++ b/Managing Project and Teams_Assessment_Brief_2023-2024 v1.docx
@@ -2019,31 +2019,63 @@
         <w:jc w:val="left"/>
         <w:rPr>
           <w:rFonts w:ascii="Arial" w:hAnsi="Arial" w:cs="Arial"/>
+          <w:color w:val="00B050"/>
           <w:sz w:val="24"/>
           <w:szCs w:val="24"/>
-        </w:rPr>
-      </w:pPr>
-      <w:r>
-        <w:rPr>
-          <w:rFonts w:ascii="Arial" w:hAnsi="Arial" w:cs="Arial"/>
+          <w:rPrChange w:id="3" w:author="Alex Robertson" w:date="2024-06-15T16:52:00Z">
+            <w:rPr>
+              <w:rFonts w:ascii="Arial" w:hAnsi="Arial" w:cs="Arial"/>
+              <w:sz w:val="24"/>
+              <w:szCs w:val="24"/>
+            </w:rPr>
+          </w:rPrChange>
+        </w:rPr>
+      </w:pPr>
+      <w:r>
+        <w:rPr>
+          <w:rFonts w:ascii="Arial" w:hAnsi="Arial" w:cs="Arial"/>
+          <w:color w:val="00B050"/>
           <w:sz w:val="24"/>
           <w:szCs w:val="24"/>
+          <w:rPrChange w:id="4" w:author="Alex Robertson" w:date="2024-06-15T16:52:00Z">
+            <w:rPr>
+              <w:rFonts w:ascii="Arial" w:hAnsi="Arial" w:cs="Arial"/>
+              <w:sz w:val="24"/>
+              <w:szCs w:val="24"/>
+            </w:rPr>
+          </w:rPrChange>
         </w:rPr>
         <w:t xml:space="preserve">Project Proposal </w:t>
       </w:r>
       <w:r>
         <w:rPr>
           <w:rFonts w:ascii="Arial" w:hAnsi="Arial" w:cs="Arial"/>
+          <w:color w:val="00B050"/>
           <w:sz w:val="24"/>
           <w:szCs w:val="24"/>
+          <w:rPrChange w:id="5" w:author="Alex Robertson" w:date="2024-06-15T16:52:00Z">
+            <w:rPr>
+              <w:rFonts w:ascii="Arial" w:hAnsi="Arial" w:cs="Arial"/>
+              <w:sz w:val="24"/>
+              <w:szCs w:val="24"/>
+            </w:rPr>
+          </w:rPrChange>
         </w:rPr>
         <w:t>overview and</w:t>
       </w:r>
       <w:r>
         <w:rPr>
           <w:rFonts w:ascii="Arial" w:hAnsi="Arial" w:cs="Arial"/>
+          <w:color w:val="00B050"/>
           <w:sz w:val="24"/>
           <w:szCs w:val="24"/>
+          <w:rPrChange w:id="6" w:author="Alex Robertson" w:date="2024-06-15T16:52:00Z">
+            <w:rPr>
+              <w:rFonts w:ascii="Arial" w:hAnsi="Arial" w:cs="Arial"/>
+              <w:sz w:val="24"/>
+              <w:szCs w:val="24"/>
+            </w:rPr>
+          </w:rPrChange>
         </w:rPr>
         <w:t xml:space="preserve"> scope</w:t>
       </w:r>
@@ -2059,15 +2091,31 @@
         <w:jc w:val="left"/>
         <w:rPr>
           <w:rFonts w:ascii="Arial" w:hAnsi="Arial" w:cs="Arial"/>
+          <w:color w:val="00B050"/>
           <w:sz w:val="24"/>
           <w:szCs w:val="24"/>
-        </w:rPr>
-      </w:pPr>
-      <w:r>
-        <w:rPr>
-          <w:rFonts w:ascii="Arial" w:hAnsi="Arial" w:cs="Arial"/>
+          <w:rPrChange w:id="7" w:author="Alex Robertson" w:date="2024-06-15T16:52:00Z">
+            <w:rPr>
+              <w:rFonts w:ascii="Arial" w:hAnsi="Arial" w:cs="Arial"/>
+              <w:sz w:val="24"/>
+              <w:szCs w:val="24"/>
+            </w:rPr>
+          </w:rPrChange>
+        </w:rPr>
+      </w:pPr>
+      <w:r>
+        <w:rPr>
+          <w:rFonts w:ascii="Arial" w:hAnsi="Arial" w:cs="Arial"/>
+          <w:color w:val="00B050"/>
           <w:sz w:val="24"/>
           <w:szCs w:val="24"/>
+          <w:rPrChange w:id="8" w:author="Alex Robertson" w:date="2024-06-15T16:52:00Z">
+            <w:rPr>
+              <w:rFonts w:ascii="Arial" w:hAnsi="Arial" w:cs="Arial"/>
+              <w:sz w:val="24"/>
+              <w:szCs w:val="24"/>
+            </w:rPr>
+          </w:rPrChange>
         </w:rPr>
         <w:t>Project Proposal [Report must include all the key parts]</w:t>
       </w:r>
@@ -2083,23 +2131,47 @@
         <w:jc w:val="left"/>
         <w:rPr>
           <w:rFonts w:ascii="Arial" w:hAnsi="Arial" w:cs="Arial"/>
+          <w:color w:val="00B050"/>
           <w:sz w:val="24"/>
           <w:szCs w:val="24"/>
-        </w:rPr>
-      </w:pPr>
-      <w:r>
-        <w:rPr>
-          <w:rFonts w:ascii="Arial" w:hAnsi="Arial" w:cs="Arial"/>
+          <w:rPrChange w:id="9" w:author="Alex Robertson" w:date="2024-06-15T16:52:00Z">
+            <w:rPr>
+              <w:rFonts w:ascii="Arial" w:hAnsi="Arial" w:cs="Arial"/>
+              <w:sz w:val="24"/>
+              <w:szCs w:val="24"/>
+            </w:rPr>
+          </w:rPrChange>
+        </w:rPr>
+      </w:pPr>
+      <w:r>
+        <w:rPr>
+          <w:rFonts w:ascii="Arial" w:hAnsi="Arial" w:cs="Arial"/>
+          <w:color w:val="00B050"/>
           <w:sz w:val="24"/>
           <w:szCs w:val="24"/>
+          <w:rPrChange w:id="10" w:author="Alex Robertson" w:date="2024-06-15T16:52:00Z">
+            <w:rPr>
+              <w:rFonts w:ascii="Arial" w:hAnsi="Arial" w:cs="Arial"/>
+              <w:sz w:val="24"/>
+              <w:szCs w:val="24"/>
+            </w:rPr>
+          </w:rPrChange>
         </w:rPr>
         <w:t xml:space="preserve">Outline the </w:t>
       </w:r>
       <w:r>
         <w:rPr>
           <w:rFonts w:ascii="Arial" w:hAnsi="Arial" w:cs="Arial"/>
+          <w:color w:val="00B050"/>
           <w:sz w:val="24"/>
           <w:szCs w:val="24"/>
+          <w:rPrChange w:id="11" w:author="Alex Robertson" w:date="2024-06-15T16:52:00Z">
+            <w:rPr>
+              <w:rFonts w:ascii="Arial" w:hAnsi="Arial" w:cs="Arial"/>
+              <w:sz w:val="24"/>
+              <w:szCs w:val="24"/>
+            </w:rPr>
+          </w:rPrChange>
         </w:rPr>
         <w:t xml:space="preserve">Project lifecycle stages </w:t>
       </w:r>
@@ -2115,15 +2187,31 @@
         <w:jc w:val="left"/>
         <w:rPr>
           <w:rFonts w:ascii="Arial" w:hAnsi="Arial" w:cs="Arial"/>
+          <w:color w:val="00B050"/>
           <w:sz w:val="24"/>
           <w:szCs w:val="24"/>
-        </w:rPr>
-      </w:pPr>
-      <w:r>
-        <w:rPr>
-          <w:rFonts w:ascii="Arial" w:hAnsi="Arial" w:cs="Arial"/>
+          <w:rPrChange w:id="12" w:author="Alex Robertson" w:date="2024-06-15T16:52:00Z">
+            <w:rPr>
+              <w:rFonts w:ascii="Arial" w:hAnsi="Arial" w:cs="Arial"/>
+              <w:sz w:val="24"/>
+              <w:szCs w:val="24"/>
+            </w:rPr>
+          </w:rPrChange>
+        </w:rPr>
+      </w:pPr>
+      <w:r>
+        <w:rPr>
+          <w:rFonts w:ascii="Arial" w:hAnsi="Arial" w:cs="Arial"/>
+          <w:color w:val="00B050"/>
           <w:sz w:val="24"/>
           <w:szCs w:val="24"/>
+          <w:rPrChange w:id="13" w:author="Alex Robertson" w:date="2024-06-15T16:52:00Z">
+            <w:rPr>
+              <w:rFonts w:ascii="Arial" w:hAnsi="Arial" w:cs="Arial"/>
+              <w:sz w:val="24"/>
+              <w:szCs w:val="24"/>
+            </w:rPr>
+          </w:rPrChange>
         </w:rPr>
         <w:t>Project Approach</w:t>
       </w:r>
@@ -2139,15 +2227,31 @@
         <w:jc w:val="left"/>
         <w:rPr>
           <w:rFonts w:ascii="Arial" w:hAnsi="Arial" w:cs="Arial"/>
+          <w:color w:val="00B050"/>
           <w:sz w:val="24"/>
           <w:szCs w:val="24"/>
-        </w:rPr>
-      </w:pPr>
-      <w:r>
-        <w:rPr>
-          <w:rFonts w:ascii="Arial" w:hAnsi="Arial" w:cs="Arial"/>
+          <w:rPrChange w:id="14" w:author="Alex Robertson" w:date="2024-06-15T16:52:00Z">
+            <w:rPr>
+              <w:rFonts w:ascii="Arial" w:hAnsi="Arial" w:cs="Arial"/>
+              <w:sz w:val="24"/>
+              <w:szCs w:val="24"/>
+            </w:rPr>
+          </w:rPrChange>
+        </w:rPr>
+      </w:pPr>
+      <w:r>
+        <w:rPr>
+          <w:rFonts w:ascii="Arial" w:hAnsi="Arial" w:cs="Arial"/>
+          <w:color w:val="00B050"/>
           <w:sz w:val="24"/>
           <w:szCs w:val="24"/>
+          <w:rPrChange w:id="15" w:author="Alex Robertson" w:date="2024-06-15T16:52:00Z">
+            <w:rPr>
+              <w:rFonts w:ascii="Arial" w:hAnsi="Arial" w:cs="Arial"/>
+              <w:sz w:val="24"/>
+              <w:szCs w:val="24"/>
+            </w:rPr>
+          </w:rPrChange>
         </w:rPr>
         <w:t>Management approach(es)</w:t>
       </w:r>
@@ -2164,11 +2268,23 @@
         <w:jc w:val="left"/>
         <w:rPr>
           <w:rFonts w:ascii="Arial" w:hAnsi="Arial" w:cs="Arial"/>
-        </w:rPr>
-      </w:pPr>
-      <w:r>
-        <w:rPr>
-          <w:rFonts w:ascii="Arial" w:hAnsi="Arial" w:cs="Arial"/>
+          <w:color w:val="00B050"/>
+          <w:rPrChange w:id="16" w:author="Alex Robertson" w:date="2024-06-15T16:52:00Z">
+            <w:rPr>
+              <w:rFonts w:ascii="Arial" w:hAnsi="Arial" w:cs="Arial"/>
+            </w:rPr>
+          </w:rPrChange>
+        </w:rPr>
+      </w:pPr>
+      <w:r>
+        <w:rPr>
+          <w:rFonts w:ascii="Arial" w:hAnsi="Arial" w:cs="Arial"/>
+          <w:color w:val="00B050"/>
+          <w:rPrChange w:id="17" w:author="Alex Robertson" w:date="2024-06-15T16:52:00Z">
+            <w:rPr>
+              <w:rFonts w:ascii="Arial" w:hAnsi="Arial" w:cs="Arial"/>
+            </w:rPr>
+          </w:rPrChange>
         </w:rPr>
         <w:t xml:space="preserve">Team formation, </w:t>
       </w:r>
@@ -2176,6 +2292,12 @@
       <w:r>
         <w:rPr>
           <w:rFonts w:ascii="Arial" w:hAnsi="Arial" w:cs="Arial"/>
+          <w:color w:val="00B050"/>
+          <w:rPrChange w:id="18" w:author="Alex Robertson" w:date="2024-06-15T16:52:00Z">
+            <w:rPr>
+              <w:rFonts w:ascii="Arial" w:hAnsi="Arial" w:cs="Arial"/>
+            </w:rPr>
+          </w:rPrChange>
         </w:rPr>
         <w:t>structure</w:t>
       </w:r>
@@ -2183,6 +2305,12 @@
       <w:r>
         <w:rPr>
           <w:rFonts w:ascii="Arial" w:hAnsi="Arial" w:cs="Arial"/>
+          <w:color w:val="00B050"/>
+          <w:rPrChange w:id="19" w:author="Alex Robertson" w:date="2024-06-15T16:52:00Z">
+            <w:rPr>
+              <w:rFonts w:ascii="Arial" w:hAnsi="Arial" w:cs="Arial"/>
+            </w:rPr>
+          </w:rPrChange>
         </w:rPr>
         <w:t xml:space="preserve"> and roles</w:t>
       </w:r>
@@ -2198,15 +2326,31 @@
         <w:jc w:val="left"/>
         <w:rPr>
           <w:rFonts w:ascii="Arial" w:hAnsi="Arial" w:cs="Arial"/>
+          <w:color w:val="00B050"/>
           <w:sz w:val="24"/>
           <w:szCs w:val="24"/>
-        </w:rPr>
-      </w:pPr>
-      <w:r>
-        <w:rPr>
-          <w:rFonts w:ascii="Arial" w:hAnsi="Arial" w:cs="Arial"/>
+          <w:rPrChange w:id="20" w:author="Alex Robertson" w:date="2024-06-15T16:52:00Z">
+            <w:rPr>
+              <w:rFonts w:ascii="Arial" w:hAnsi="Arial" w:cs="Arial"/>
+              <w:sz w:val="24"/>
+              <w:szCs w:val="24"/>
+            </w:rPr>
+          </w:rPrChange>
+        </w:rPr>
+      </w:pPr>
+      <w:r>
+        <w:rPr>
+          <w:rFonts w:ascii="Arial" w:hAnsi="Arial" w:cs="Arial"/>
+          <w:color w:val="00B050"/>
           <w:sz w:val="24"/>
           <w:szCs w:val="24"/>
+          <w:rPrChange w:id="21" w:author="Alex Robertson" w:date="2024-06-15T16:52:00Z">
+            <w:rPr>
+              <w:rFonts w:ascii="Arial" w:hAnsi="Arial" w:cs="Arial"/>
+              <w:sz w:val="24"/>
+              <w:szCs w:val="24"/>
+            </w:rPr>
+          </w:rPrChange>
         </w:rPr>
         <w:lastRenderedPageBreak/>
         <w:t>Conflict Resolution Strategies</w:t>
@@ -2230,8 +2374,16 @@
       <w:r>
         <w:rPr>
           <w:rFonts w:ascii="Arial" w:hAnsi="Arial" w:cs="Arial"/>
+          <w:color w:val="00B050"/>
           <w:sz w:val="24"/>
           <w:szCs w:val="24"/>
+          <w:rPrChange w:id="22" w:author="Alex Robertson" w:date="2024-06-15T16:52:00Z">
+            <w:rPr>
+              <w:rFonts w:ascii="Arial" w:hAnsi="Arial" w:cs="Arial"/>
+              <w:sz w:val="24"/>
+              <w:szCs w:val="24"/>
+            </w:rPr>
+          </w:rPrChange>
         </w:rPr>
         <w:t xml:space="preserve">Project Timeline and Milestones  </w:t>
       </w:r>
@@ -2271,8 +2423,16 @@
         <w:jc w:val="left"/>
         <w:rPr>
           <w:rFonts w:ascii="Arial" w:hAnsi="Arial" w:cs="Arial"/>
+          <w:color w:val="00B050"/>
           <w:sz w:val="24"/>
           <w:szCs w:val="24"/>
+          <w:rPrChange w:id="23" w:author="Alex Robertson" w:date="2024-06-15T16:54:00Z">
+            <w:rPr>
+              <w:rFonts w:ascii="Arial" w:hAnsi="Arial" w:cs="Arial"/>
+              <w:sz w:val="24"/>
+              <w:szCs w:val="24"/>
+            </w:rPr>
+          </w:rPrChange>
         </w:rPr>
       </w:pPr>
       <w:r>
@@ -2281,23 +2441,55 @@
           <w:sz w:val="24"/>
           <w:szCs w:val="24"/>
         </w:rPr>
-        <w:t xml:space="preserve">Resource Allocation: Human resources, </w:t>
-      </w:r>
-      <w:proofErr w:type="gramStart"/>
-      <w:r>
-        <w:rPr>
-          <w:rFonts w:ascii="Arial" w:hAnsi="Arial" w:cs="Arial"/>
+        <w:t>Resource Allocation: Human resources</w:t>
+      </w:r>
+      <w:r>
+        <w:rPr>
+          <w:rFonts w:ascii="Arial" w:hAnsi="Arial" w:cs="Arial"/>
+          <w:color w:val="00B050"/>
           <w:sz w:val="24"/>
           <w:szCs w:val="24"/>
-        </w:rPr>
-        <w:t>Budget</w:t>
-      </w:r>
-      <w:proofErr w:type="gramEnd"/>
-      <w:r>
-        <w:rPr>
-          <w:rFonts w:ascii="Arial" w:hAnsi="Arial" w:cs="Arial"/>
+          <w:rPrChange w:id="24" w:author="Alex Robertson" w:date="2024-06-15T16:54:00Z">
+            <w:rPr>
+              <w:rFonts w:ascii="Arial" w:hAnsi="Arial" w:cs="Arial"/>
+              <w:sz w:val="24"/>
+              <w:szCs w:val="24"/>
+            </w:rPr>
+          </w:rPrChange>
+        </w:rPr>
+        <w:t xml:space="preserve">, </w:t>
+      </w:r>
+      <w:proofErr w:type="gramStart"/>
+      <w:r>
+        <w:rPr>
+          <w:rFonts w:ascii="Arial" w:hAnsi="Arial" w:cs="Arial"/>
+          <w:color w:val="00B050"/>
           <w:sz w:val="24"/>
           <w:szCs w:val="24"/>
+          <w:rPrChange w:id="25" w:author="Alex Robertson" w:date="2024-06-15T16:54:00Z">
+            <w:rPr>
+              <w:rFonts w:ascii="Arial" w:hAnsi="Arial" w:cs="Arial"/>
+              <w:sz w:val="24"/>
+              <w:szCs w:val="24"/>
+            </w:rPr>
+          </w:rPrChange>
+        </w:rPr>
+        <w:t>Budget</w:t>
+      </w:r>
+      <w:proofErr w:type="gramEnd"/>
+      <w:r>
+        <w:rPr>
+          <w:rFonts w:ascii="Arial" w:hAnsi="Arial" w:cs="Arial"/>
+          <w:color w:val="00B050"/>
+          <w:sz w:val="24"/>
+          <w:szCs w:val="24"/>
+          <w:rPrChange w:id="26" w:author="Alex Robertson" w:date="2024-06-15T16:54:00Z">
+            <w:rPr>
+              <w:rFonts w:ascii="Arial" w:hAnsi="Arial" w:cs="Arial"/>
+              <w:sz w:val="24"/>
+              <w:szCs w:val="24"/>
+            </w:rPr>
+          </w:rPrChange>
         </w:rPr>
         <w:t xml:space="preserve"> and associated cost</w:t>
       </w:r>
@@ -2314,15 +2506,31 @@
         <w:jc w:val="left"/>
         <w:rPr>
           <w:rFonts w:ascii="Arial" w:hAnsi="Arial" w:cs="Arial"/>
+          <w:color w:val="00B050"/>
           <w:sz w:val="24"/>
           <w:szCs w:val="24"/>
-        </w:rPr>
-      </w:pPr>
-      <w:r>
-        <w:rPr>
-          <w:rFonts w:ascii="Arial" w:hAnsi="Arial" w:cs="Arial"/>
+          <w:rPrChange w:id="27" w:author="Alex Robertson" w:date="2024-06-15T16:54:00Z">
+            <w:rPr>
+              <w:rFonts w:ascii="Arial" w:hAnsi="Arial" w:cs="Arial"/>
+              <w:sz w:val="24"/>
+              <w:szCs w:val="24"/>
+            </w:rPr>
+          </w:rPrChange>
+        </w:rPr>
+      </w:pPr>
+      <w:r>
+        <w:rPr>
+          <w:rFonts w:ascii="Arial" w:hAnsi="Arial" w:cs="Arial"/>
+          <w:color w:val="00B050"/>
           <w:sz w:val="24"/>
           <w:szCs w:val="24"/>
+          <w:rPrChange w:id="28" w:author="Alex Robertson" w:date="2024-06-15T16:54:00Z">
+            <w:rPr>
+              <w:rFonts w:ascii="Arial" w:hAnsi="Arial" w:cs="Arial"/>
+              <w:sz w:val="24"/>
+              <w:szCs w:val="24"/>
+            </w:rPr>
+          </w:rPrChange>
         </w:rPr>
         <w:t>Software Estimation Techniques</w:t>
       </w:r>
@@ -2338,15 +2546,31 @@
         <w:jc w:val="left"/>
         <w:rPr>
           <w:rFonts w:ascii="Arial" w:hAnsi="Arial" w:cs="Arial"/>
+          <w:color w:val="00B050"/>
           <w:sz w:val="24"/>
           <w:szCs w:val="24"/>
-        </w:rPr>
-      </w:pPr>
-      <w:r>
-        <w:rPr>
-          <w:rFonts w:ascii="Arial" w:hAnsi="Arial" w:cs="Arial"/>
+          <w:rPrChange w:id="29" w:author="Alex Robertson" w:date="2024-06-15T16:53:00Z">
+            <w:rPr>
+              <w:rFonts w:ascii="Arial" w:hAnsi="Arial" w:cs="Arial"/>
+              <w:sz w:val="24"/>
+              <w:szCs w:val="24"/>
+            </w:rPr>
+          </w:rPrChange>
+        </w:rPr>
+      </w:pPr>
+      <w:r>
+        <w:rPr>
+          <w:rFonts w:ascii="Arial" w:hAnsi="Arial" w:cs="Arial"/>
+          <w:color w:val="00B050"/>
           <w:sz w:val="24"/>
           <w:szCs w:val="24"/>
+          <w:rPrChange w:id="30" w:author="Alex Robertson" w:date="2024-06-15T16:53:00Z">
+            <w:rPr>
+              <w:rFonts w:ascii="Arial" w:hAnsi="Arial" w:cs="Arial"/>
+              <w:sz w:val="24"/>
+              <w:szCs w:val="24"/>
+            </w:rPr>
+          </w:rPrChange>
         </w:rPr>
         <w:t>Risk Management Plan- Identify any potential risks and demonstrate how you will deal with them.</w:t>
       </w:r>
@@ -2386,15 +2610,31 @@
         <w:jc w:val="left"/>
         <w:rPr>
           <w:rFonts w:ascii="Arial" w:hAnsi="Arial" w:cs="Arial"/>
+          <w:color w:val="00B050"/>
           <w:sz w:val="24"/>
           <w:szCs w:val="24"/>
-        </w:rPr>
-      </w:pPr>
-      <w:r>
-        <w:rPr>
-          <w:rFonts w:ascii="Arial" w:hAnsi="Arial" w:cs="Arial"/>
+          <w:rPrChange w:id="31" w:author="Alex Robertson" w:date="2024-06-15T16:53:00Z">
+            <w:rPr>
+              <w:rFonts w:ascii="Arial" w:hAnsi="Arial" w:cs="Arial"/>
+              <w:sz w:val="24"/>
+              <w:szCs w:val="24"/>
+            </w:rPr>
+          </w:rPrChange>
+        </w:rPr>
+      </w:pPr>
+      <w:r>
+        <w:rPr>
+          <w:rFonts w:ascii="Arial" w:hAnsi="Arial" w:cs="Arial"/>
+          <w:color w:val="00B050"/>
           <w:sz w:val="24"/>
           <w:szCs w:val="24"/>
+          <w:rPrChange w:id="32" w:author="Alex Robertson" w:date="2024-06-15T16:53:00Z">
+            <w:rPr>
+              <w:rFonts w:ascii="Arial" w:hAnsi="Arial" w:cs="Arial"/>
+              <w:sz w:val="24"/>
+              <w:szCs w:val="24"/>
+            </w:rPr>
+          </w:rPrChange>
         </w:rPr>
         <w:t>Communication Plan</w:t>
       </w:r>
@@ -2478,15 +2718,31 @@
         <w:jc w:val="left"/>
         <w:rPr>
           <w:rFonts w:ascii="Arial" w:hAnsi="Arial" w:cs="Arial"/>
+          <w:color w:val="00B050"/>
           <w:sz w:val="24"/>
           <w:szCs w:val="24"/>
-        </w:rPr>
-      </w:pPr>
-      <w:r>
-        <w:rPr>
-          <w:rFonts w:ascii="Arial" w:hAnsi="Arial" w:cs="Arial"/>
+          <w:rPrChange w:id="33" w:author="Alex Robertson" w:date="2024-06-15T16:53:00Z">
+            <w:rPr>
+              <w:rFonts w:ascii="Arial" w:hAnsi="Arial" w:cs="Arial"/>
+              <w:sz w:val="24"/>
+              <w:szCs w:val="24"/>
+            </w:rPr>
+          </w:rPrChange>
+        </w:rPr>
+      </w:pPr>
+      <w:r>
+        <w:rPr>
+          <w:rFonts w:ascii="Arial" w:hAnsi="Arial" w:cs="Arial"/>
+          <w:color w:val="00B050"/>
           <w:sz w:val="24"/>
           <w:szCs w:val="24"/>
+          <w:rPrChange w:id="34" w:author="Alex Robertson" w:date="2024-06-15T16:53:00Z">
+            <w:rPr>
+              <w:rFonts w:ascii="Arial" w:hAnsi="Arial" w:cs="Arial"/>
+              <w:sz w:val="24"/>
+              <w:szCs w:val="24"/>
+            </w:rPr>
+          </w:rPrChange>
         </w:rPr>
         <w:t>Gantt Chart</w:t>
       </w:r>
@@ -2502,15 +2758,31 @@
         <w:jc w:val="left"/>
         <w:rPr>
           <w:rFonts w:ascii="Arial" w:hAnsi="Arial" w:cs="Arial"/>
+          <w:color w:val="00B050"/>
           <w:sz w:val="24"/>
           <w:szCs w:val="24"/>
-        </w:rPr>
-      </w:pPr>
-      <w:r>
-        <w:rPr>
-          <w:rFonts w:ascii="Arial" w:hAnsi="Arial" w:cs="Arial"/>
+          <w:rPrChange w:id="35" w:author="Alex Robertson" w:date="2024-06-15T16:53:00Z">
+            <w:rPr>
+              <w:rFonts w:ascii="Arial" w:hAnsi="Arial" w:cs="Arial"/>
+              <w:sz w:val="24"/>
+              <w:szCs w:val="24"/>
+            </w:rPr>
+          </w:rPrChange>
+        </w:rPr>
+      </w:pPr>
+      <w:r>
+        <w:rPr>
+          <w:rFonts w:ascii="Arial" w:hAnsi="Arial" w:cs="Arial"/>
+          <w:color w:val="00B050"/>
           <w:sz w:val="24"/>
           <w:szCs w:val="24"/>
+          <w:rPrChange w:id="36" w:author="Alex Robertson" w:date="2024-06-15T16:53:00Z">
+            <w:rPr>
+              <w:rFonts w:ascii="Arial" w:hAnsi="Arial" w:cs="Arial"/>
+              <w:sz w:val="24"/>
+              <w:szCs w:val="24"/>
+            </w:rPr>
+          </w:rPrChange>
         </w:rPr>
         <w:t>Work Based Structure</w:t>
       </w:r>
@@ -2526,15 +2798,31 @@
         <w:jc w:val="left"/>
         <w:rPr>
           <w:rFonts w:ascii="Arial" w:hAnsi="Arial" w:cs="Arial"/>
+          <w:color w:val="00B050"/>
           <w:sz w:val="24"/>
           <w:szCs w:val="24"/>
-        </w:rPr>
-      </w:pPr>
-      <w:r>
-        <w:rPr>
-          <w:rFonts w:ascii="Arial" w:hAnsi="Arial" w:cs="Arial"/>
+          <w:rPrChange w:id="37" w:author="Alex Robertson" w:date="2024-06-15T16:53:00Z">
+            <w:rPr>
+              <w:rFonts w:ascii="Arial" w:hAnsi="Arial" w:cs="Arial"/>
+              <w:sz w:val="24"/>
+              <w:szCs w:val="24"/>
+            </w:rPr>
+          </w:rPrChange>
+        </w:rPr>
+      </w:pPr>
+      <w:r>
+        <w:rPr>
+          <w:rFonts w:ascii="Arial" w:hAnsi="Arial" w:cs="Arial"/>
+          <w:color w:val="00B050"/>
           <w:sz w:val="24"/>
           <w:szCs w:val="24"/>
+          <w:rPrChange w:id="38" w:author="Alex Robertson" w:date="2024-06-15T16:53:00Z">
+            <w:rPr>
+              <w:rFonts w:ascii="Arial" w:hAnsi="Arial" w:cs="Arial"/>
+              <w:sz w:val="24"/>
+              <w:szCs w:val="24"/>
+            </w:rPr>
+          </w:rPrChange>
         </w:rPr>
         <w:t>Network Activity Diagram</w:t>
       </w:r>
@@ -2574,15 +2862,31 @@
         <w:jc w:val="left"/>
         <w:rPr>
           <w:rFonts w:ascii="Arial" w:hAnsi="Arial" w:cs="Arial"/>
+          <w:color w:val="00B050"/>
           <w:sz w:val="24"/>
           <w:szCs w:val="24"/>
-        </w:rPr>
-      </w:pPr>
-      <w:r>
-        <w:rPr>
-          <w:rFonts w:ascii="Arial" w:hAnsi="Arial" w:cs="Arial"/>
+          <w:rPrChange w:id="39" w:author="Alex Robertson" w:date="2024-06-15T16:53:00Z">
+            <w:rPr>
+              <w:rFonts w:ascii="Arial" w:hAnsi="Arial" w:cs="Arial"/>
+              <w:sz w:val="24"/>
+              <w:szCs w:val="24"/>
+            </w:rPr>
+          </w:rPrChange>
+        </w:rPr>
+      </w:pPr>
+      <w:r>
+        <w:rPr>
+          <w:rFonts w:ascii="Arial" w:hAnsi="Arial" w:cs="Arial"/>
+          <w:color w:val="00B050"/>
           <w:sz w:val="24"/>
           <w:szCs w:val="24"/>
+          <w:rPrChange w:id="40" w:author="Alex Robertson" w:date="2024-06-15T16:53:00Z">
+            <w:rPr>
+              <w:rFonts w:ascii="Arial" w:hAnsi="Arial" w:cs="Arial"/>
+              <w:sz w:val="24"/>
+              <w:szCs w:val="24"/>
+            </w:rPr>
+          </w:rPrChange>
         </w:rPr>
         <w:t>Stakeholder Register</w:t>
       </w:r>
@@ -3033,8 +3337,8 @@
           <w:szCs w:val="22"/>
         </w:rPr>
       </w:pPr>
-      <w:bookmarkStart w:id="3" w:name="_heading=h.gjdgxs" w:colFirst="0" w:colLast="0"/>
-      <w:bookmarkEnd w:id="3"/>
+      <w:bookmarkStart w:id="41" w:name="_heading=h.gjdgxs" w:colFirst="0" w:colLast="0"/>
+      <w:bookmarkEnd w:id="41"/>
       <w:r>
         <w:rPr>
           <w:rFonts w:ascii="Arial" w:eastAsia="Arial" w:hAnsi="Arial" w:cs="Arial"/>
@@ -3053,8 +3357,8 @@
           <w:szCs w:val="22"/>
         </w:rPr>
       </w:pPr>
-      <w:bookmarkStart w:id="4" w:name="_heading=h.x5fdn9pil2ox" w:colFirst="0" w:colLast="0"/>
-      <w:bookmarkEnd w:id="4"/>
+      <w:bookmarkStart w:id="42" w:name="_heading=h.x5fdn9pil2ox" w:colFirst="0" w:colLast="0"/>
+      <w:bookmarkEnd w:id="42"/>
     </w:p>
     <w:p>
       <w:pPr>
@@ -3066,18 +3370,18 @@
           <w:szCs w:val="22"/>
         </w:rPr>
       </w:pPr>
-      <w:bookmarkStart w:id="5" w:name="_heading=h.qjrfj6yhfq43" w:colFirst="0" w:colLast="0"/>
-      <w:bookmarkStart w:id="6" w:name="_heading=h.nt29nso1beuy" w:colFirst="0" w:colLast="0"/>
-      <w:bookmarkStart w:id="7" w:name="_heading=h.ulo4f2dezqxh" w:colFirst="0" w:colLast="0"/>
-      <w:bookmarkStart w:id="8" w:name="_heading=h.ozv2bs7ee0xn" w:colFirst="0" w:colLast="0"/>
-      <w:bookmarkStart w:id="9" w:name="_heading=h.sd6cp5iwq450" w:colFirst="0" w:colLast="0"/>
-      <w:bookmarkStart w:id="10" w:name="_heading=h.y1j9ym8yc14v" w:colFirst="0" w:colLast="0"/>
-      <w:bookmarkEnd w:id="5"/>
-      <w:bookmarkEnd w:id="6"/>
-      <w:bookmarkEnd w:id="7"/>
-      <w:bookmarkEnd w:id="8"/>
-      <w:bookmarkEnd w:id="9"/>
-      <w:bookmarkEnd w:id="10"/>
+      <w:bookmarkStart w:id="43" w:name="_heading=h.qjrfj6yhfq43" w:colFirst="0" w:colLast="0"/>
+      <w:bookmarkStart w:id="44" w:name="_heading=h.nt29nso1beuy" w:colFirst="0" w:colLast="0"/>
+      <w:bookmarkStart w:id="45" w:name="_heading=h.ulo4f2dezqxh" w:colFirst="0" w:colLast="0"/>
+      <w:bookmarkStart w:id="46" w:name="_heading=h.ozv2bs7ee0xn" w:colFirst="0" w:colLast="0"/>
+      <w:bookmarkStart w:id="47" w:name="_heading=h.sd6cp5iwq450" w:colFirst="0" w:colLast="0"/>
+      <w:bookmarkStart w:id="48" w:name="_heading=h.y1j9ym8yc14v" w:colFirst="0" w:colLast="0"/>
+      <w:bookmarkEnd w:id="43"/>
+      <w:bookmarkEnd w:id="44"/>
+      <w:bookmarkEnd w:id="45"/>
+      <w:bookmarkEnd w:id="46"/>
+      <w:bookmarkEnd w:id="47"/>
+      <w:bookmarkEnd w:id="48"/>
     </w:p>
     <w:p>
       <w:pPr>
@@ -3121,8 +3425,8 @@
           <w:szCs w:val="22"/>
         </w:rPr>
       </w:pPr>
-      <w:bookmarkStart w:id="11" w:name="_heading=h.r9ohbnbjyf3" w:colFirst="0" w:colLast="0"/>
-      <w:bookmarkEnd w:id="11"/>
+      <w:bookmarkStart w:id="49" w:name="_heading=h.r9ohbnbjyf3" w:colFirst="0" w:colLast="0"/>
+      <w:bookmarkEnd w:id="49"/>
     </w:p>
     <w:p>
       <w:pPr>
@@ -3137,8 +3441,8 @@
           <w:lang w:eastAsia="en-ZA"/>
         </w:rPr>
       </w:pPr>
-      <w:bookmarkStart w:id="12" w:name="_heading=h.yztl23kw5xhi" w:colFirst="0" w:colLast="0"/>
-      <w:bookmarkEnd w:id="12"/>
+      <w:bookmarkStart w:id="50" w:name="_heading=h.yztl23kw5xhi" w:colFirst="0" w:colLast="0"/>
+      <w:bookmarkEnd w:id="50"/>
       <w:r>
         <w:rPr>
           <w:rFonts w:ascii="Arial" w:hAnsi="Arial" w:cs="Arial"/>
@@ -3212,7 +3516,25 @@
           <w:bCs/>
           <w:lang w:eastAsia="en-ZA"/>
         </w:rPr>
-        <w:t>2.    Table of Contents</w:t>
+        <w:t xml:space="preserve">2.    </w:t>
+      </w:r>
+      <w:r>
+        <w:rPr>
+          <w:rFonts w:ascii="Arial" w:hAnsi="Arial" w:cs="Arial"/>
+          <w:b/>
+          <w:bCs/>
+          <w:color w:val="00B050"/>
+          <w:lang w:eastAsia="en-ZA"/>
+          <w:rPrChange w:id="51" w:author="Alex Robertson" w:date="2024-06-15T17:15:00Z">
+            <w:rPr>
+              <w:rFonts w:ascii="Arial" w:hAnsi="Arial" w:cs="Arial"/>
+              <w:b/>
+              <w:bCs/>
+              <w:lang w:eastAsia="en-ZA"/>
+            </w:rPr>
+          </w:rPrChange>
+        </w:rPr>
+        <w:t>Table of Contents</w:t>
       </w:r>
     </w:p>
     <w:p>
@@ -3257,7 +3579,25 @@
           <w:bCs/>
           <w:lang w:eastAsia="en-ZA"/>
         </w:rPr>
-        <w:t>4.    Overview</w:t>
+        <w:t>4.   </w:t>
+      </w:r>
+      <w:r>
+        <w:rPr>
+          <w:rFonts w:ascii="Arial" w:hAnsi="Arial" w:cs="Arial"/>
+          <w:b/>
+          <w:bCs/>
+          <w:color w:val="00B050"/>
+          <w:lang w:eastAsia="en-ZA"/>
+          <w:rPrChange w:id="52" w:author="Alex Robertson" w:date="2024-06-15T17:15:00Z">
+            <w:rPr>
+              <w:rFonts w:ascii="Arial" w:hAnsi="Arial" w:cs="Arial"/>
+              <w:b/>
+              <w:bCs/>
+              <w:lang w:eastAsia="en-ZA"/>
+            </w:rPr>
+          </w:rPrChange>
+        </w:rPr>
+        <w:t xml:space="preserve"> Overview</w:t>
       </w:r>
     </w:p>
     <w:p>
@@ -3267,7 +3607,14 @@
         <w:contextualSpacing/>
         <w:rPr>
           <w:rFonts w:ascii="Arial" w:hAnsi="Arial" w:cs="Arial"/>
+          <w:color w:val="00B050"/>
           <w:lang w:eastAsia="en-ZA"/>
+          <w:rPrChange w:id="53" w:author="Alex Robertson" w:date="2024-06-15T17:15:00Z">
+            <w:rPr>
+              <w:rFonts w:ascii="Arial" w:hAnsi="Arial" w:cs="Arial"/>
+              <w:lang w:eastAsia="en-ZA"/>
+            </w:rPr>
+          </w:rPrChange>
         </w:rPr>
       </w:pPr>
       <w:r>
@@ -3275,7 +3622,21 @@
           <w:rFonts w:ascii="Arial" w:hAnsi="Arial" w:cs="Arial"/>
           <w:lang w:eastAsia="en-ZA"/>
         </w:rPr>
-        <w:t>a.        Purpose or objectives of this proposal</w:t>
+        <w:t>a</w:t>
+      </w:r>
+      <w:r>
+        <w:rPr>
+          <w:rFonts w:ascii="Arial" w:hAnsi="Arial" w:cs="Arial"/>
+          <w:color w:val="00B050"/>
+          <w:lang w:eastAsia="en-ZA"/>
+          <w:rPrChange w:id="54" w:author="Alex Robertson" w:date="2024-06-15T17:15:00Z">
+            <w:rPr>
+              <w:rFonts w:ascii="Arial" w:hAnsi="Arial" w:cs="Arial"/>
+              <w:lang w:eastAsia="en-ZA"/>
+            </w:rPr>
+          </w:rPrChange>
+        </w:rPr>
+        <w:t>.        Purpose or objectives of this proposal</w:t>
       </w:r>
     </w:p>
     <w:p>
@@ -3285,14 +3646,28 @@
         <w:contextualSpacing/>
         <w:rPr>
           <w:rFonts w:ascii="Arial" w:hAnsi="Arial" w:cs="Arial"/>
+          <w:color w:val="00B050"/>
           <w:lang w:eastAsia="en-ZA"/>
+          <w:rPrChange w:id="55" w:author="Alex Robertson" w:date="2024-06-15T17:15:00Z">
+            <w:rPr>
+              <w:rFonts w:ascii="Arial" w:hAnsi="Arial" w:cs="Arial"/>
+              <w:lang w:eastAsia="en-ZA"/>
+            </w:rPr>
+          </w:rPrChange>
         </w:rPr>
       </w:pPr>
       <w:proofErr w:type="spellStart"/>
       <w:r>
         <w:rPr>
           <w:rFonts w:ascii="Arial" w:hAnsi="Arial" w:cs="Arial"/>
+          <w:color w:val="00B050"/>
           <w:lang w:eastAsia="en-ZA"/>
+          <w:rPrChange w:id="56" w:author="Alex Robertson" w:date="2024-06-15T17:15:00Z">
+            <w:rPr>
+              <w:rFonts w:ascii="Arial" w:hAnsi="Arial" w:cs="Arial"/>
+              <w:lang w:eastAsia="en-ZA"/>
+            </w:rPr>
+          </w:rPrChange>
         </w:rPr>
         <w:t>i</w:t>
       </w:r>
@@ -3300,14 +3675,28 @@
       <w:r>
         <w:rPr>
           <w:rFonts w:ascii="Arial" w:hAnsi="Arial" w:cs="Arial"/>
+          <w:color w:val="00B050"/>
           <w:lang w:eastAsia="en-ZA"/>
+          <w:rPrChange w:id="57" w:author="Alex Robertson" w:date="2024-06-15T17:15:00Z">
+            <w:rPr>
+              <w:rFonts w:ascii="Arial" w:hAnsi="Arial" w:cs="Arial"/>
+              <w:lang w:eastAsia="en-ZA"/>
+            </w:rPr>
+          </w:rPrChange>
         </w:rPr>
         <w:t xml:space="preserve">.    </w:t>
       </w:r>
       <w:r>
         <w:rPr>
           <w:rFonts w:ascii="Arial" w:hAnsi="Arial" w:cs="Arial"/>
+          <w:color w:val="00B050"/>
           <w:lang w:eastAsia="en-ZA"/>
+          <w:rPrChange w:id="58" w:author="Alex Robertson" w:date="2024-06-15T17:15:00Z">
+            <w:rPr>
+              <w:rFonts w:ascii="Arial" w:hAnsi="Arial" w:cs="Arial"/>
+              <w:lang w:eastAsia="en-ZA"/>
+            </w:rPr>
+          </w:rPrChange>
         </w:rPr>
         <w:tab/>
         <w:t>Identify the problem to be solved or need to be filled.</w:t>
@@ -3320,20 +3709,41 @@
         <w:contextualSpacing/>
         <w:rPr>
           <w:rFonts w:ascii="Arial" w:hAnsi="Arial" w:cs="Arial"/>
+          <w:color w:val="00B050"/>
           <w:lang w:eastAsia="en-ZA"/>
-        </w:rPr>
-      </w:pPr>
-      <w:r>
-        <w:rPr>
-          <w:rFonts w:ascii="Arial" w:hAnsi="Arial" w:cs="Arial"/>
+          <w:rPrChange w:id="59" w:author="Alex Robertson" w:date="2024-06-15T17:15:00Z">
+            <w:rPr>
+              <w:rFonts w:ascii="Arial" w:hAnsi="Arial" w:cs="Arial"/>
+              <w:lang w:eastAsia="en-ZA"/>
+            </w:rPr>
+          </w:rPrChange>
+        </w:rPr>
+      </w:pPr>
+      <w:r>
+        <w:rPr>
+          <w:rFonts w:ascii="Arial" w:hAnsi="Arial" w:cs="Arial"/>
+          <w:color w:val="00B050"/>
           <w:lang w:eastAsia="en-ZA"/>
+          <w:rPrChange w:id="60" w:author="Alex Robertson" w:date="2024-06-15T17:15:00Z">
+            <w:rPr>
+              <w:rFonts w:ascii="Arial" w:hAnsi="Arial" w:cs="Arial"/>
+              <w:lang w:eastAsia="en-ZA"/>
+            </w:rPr>
+          </w:rPrChange>
         </w:rPr>
         <w:t xml:space="preserve">ii.    </w:t>
       </w:r>
       <w:r>
         <w:rPr>
           <w:rFonts w:ascii="Arial" w:hAnsi="Arial" w:cs="Arial"/>
+          <w:color w:val="00B050"/>
           <w:lang w:eastAsia="en-ZA"/>
+          <w:rPrChange w:id="61" w:author="Alex Robertson" w:date="2024-06-15T17:15:00Z">
+            <w:rPr>
+              <w:rFonts w:ascii="Arial" w:hAnsi="Arial" w:cs="Arial"/>
+              <w:lang w:eastAsia="en-ZA"/>
+            </w:rPr>
+          </w:rPrChange>
         </w:rPr>
         <w:tab/>
         <w:t>What will be in scope and what is not going to be included.</w:t>
@@ -3347,20 +3757,41 @@
         <w:jc w:val="both"/>
         <w:rPr>
           <w:rFonts w:ascii="Arial" w:hAnsi="Arial" w:cs="Arial"/>
+          <w:color w:val="00B050"/>
           <w:lang w:eastAsia="en-ZA"/>
-        </w:rPr>
-      </w:pPr>
-      <w:r>
-        <w:rPr>
-          <w:rFonts w:ascii="Arial" w:hAnsi="Arial" w:cs="Arial"/>
+          <w:rPrChange w:id="62" w:author="Alex Robertson" w:date="2024-06-15T17:15:00Z">
+            <w:rPr>
+              <w:rFonts w:ascii="Arial" w:hAnsi="Arial" w:cs="Arial"/>
+              <w:lang w:eastAsia="en-ZA"/>
+            </w:rPr>
+          </w:rPrChange>
+        </w:rPr>
+      </w:pPr>
+      <w:r>
+        <w:rPr>
+          <w:rFonts w:ascii="Arial" w:hAnsi="Arial" w:cs="Arial"/>
+          <w:color w:val="00B050"/>
           <w:lang w:eastAsia="en-ZA"/>
+          <w:rPrChange w:id="63" w:author="Alex Robertson" w:date="2024-06-15T17:15:00Z">
+            <w:rPr>
+              <w:rFonts w:ascii="Arial" w:hAnsi="Arial" w:cs="Arial"/>
+              <w:lang w:eastAsia="en-ZA"/>
+            </w:rPr>
+          </w:rPrChange>
         </w:rPr>
         <w:t xml:space="preserve">iii.    </w:t>
       </w:r>
       <w:r>
         <w:rPr>
           <w:rFonts w:ascii="Arial" w:hAnsi="Arial" w:cs="Arial"/>
+          <w:color w:val="00B050"/>
           <w:lang w:eastAsia="en-ZA"/>
+          <w:rPrChange w:id="64" w:author="Alex Robertson" w:date="2024-06-15T17:15:00Z">
+            <w:rPr>
+              <w:rFonts w:ascii="Arial" w:hAnsi="Arial" w:cs="Arial"/>
+              <w:lang w:eastAsia="en-ZA"/>
+            </w:rPr>
+          </w:rPrChange>
         </w:rPr>
         <w:tab/>
         <w:t xml:space="preserve">Explain how the project will be conducted. </w:t>
@@ -3374,20 +3805,41 @@
         <w:jc w:val="both"/>
         <w:rPr>
           <w:rFonts w:ascii="Arial" w:hAnsi="Arial" w:cs="Arial"/>
+          <w:color w:val="00B050"/>
           <w:lang w:eastAsia="en-ZA"/>
-        </w:rPr>
-      </w:pPr>
-      <w:r>
-        <w:rPr>
-          <w:rFonts w:ascii="Arial" w:hAnsi="Arial" w:cs="Arial"/>
+          <w:rPrChange w:id="65" w:author="Alex Robertson" w:date="2024-06-15T17:15:00Z">
+            <w:rPr>
+              <w:rFonts w:ascii="Arial" w:hAnsi="Arial" w:cs="Arial"/>
+              <w:lang w:eastAsia="en-ZA"/>
+            </w:rPr>
+          </w:rPrChange>
+        </w:rPr>
+      </w:pPr>
+      <w:r>
+        <w:rPr>
+          <w:rFonts w:ascii="Arial" w:hAnsi="Arial" w:cs="Arial"/>
+          <w:color w:val="00B050"/>
           <w:lang w:eastAsia="en-ZA"/>
+          <w:rPrChange w:id="66" w:author="Alex Robertson" w:date="2024-06-15T17:15:00Z">
+            <w:rPr>
+              <w:rFonts w:ascii="Arial" w:hAnsi="Arial" w:cs="Arial"/>
+              <w:lang w:eastAsia="en-ZA"/>
+            </w:rPr>
+          </w:rPrChange>
         </w:rPr>
         <w:t>b.  </w:t>
       </w:r>
       <w:r>
         <w:rPr>
           <w:rFonts w:ascii="Arial" w:hAnsi="Arial" w:cs="Arial"/>
+          <w:color w:val="00B050"/>
           <w:lang w:eastAsia="en-ZA"/>
+          <w:rPrChange w:id="67" w:author="Alex Robertson" w:date="2024-06-15T17:15:00Z">
+            <w:rPr>
+              <w:rFonts w:ascii="Arial" w:hAnsi="Arial" w:cs="Arial"/>
+              <w:lang w:eastAsia="en-ZA"/>
+            </w:rPr>
+          </w:rPrChange>
         </w:rPr>
         <w:tab/>
         <w:t xml:space="preserve">Describe the appropriate ways to measure the success of the project and explain why </w:t>
@@ -3395,7 +3847,14 @@
       <w:r>
         <w:rPr>
           <w:rFonts w:ascii="Arial" w:hAnsi="Arial" w:cs="Arial"/>
+          <w:color w:val="00B050"/>
           <w:lang w:eastAsia="en-ZA"/>
+          <w:rPrChange w:id="68" w:author="Alex Robertson" w:date="2024-06-15T17:15:00Z">
+            <w:rPr>
+              <w:rFonts w:ascii="Arial" w:hAnsi="Arial" w:cs="Arial"/>
+              <w:lang w:eastAsia="en-ZA"/>
+            </w:rPr>
+          </w:rPrChange>
         </w:rPr>
         <w:tab/>
         <w:t>your suggested measures are appropriate over alternative measures.</w:t>
@@ -3406,11 +3865,23 @@
         <w:jc w:val="both"/>
         <w:rPr>
           <w:rFonts w:ascii="Arial" w:hAnsi="Arial" w:cs="Arial"/>
-        </w:rPr>
-      </w:pPr>
-      <w:r>
-        <w:rPr>
-          <w:rFonts w:ascii="Arial" w:hAnsi="Arial" w:cs="Arial"/>
+          <w:color w:val="00B050"/>
+          <w:rPrChange w:id="69" w:author="Alex Robertson" w:date="2024-06-15T17:15:00Z">
+            <w:rPr>
+              <w:rFonts w:ascii="Arial" w:hAnsi="Arial" w:cs="Arial"/>
+            </w:rPr>
+          </w:rPrChange>
+        </w:rPr>
+      </w:pPr>
+      <w:r>
+        <w:rPr>
+          <w:rFonts w:ascii="Arial" w:hAnsi="Arial" w:cs="Arial"/>
+          <w:color w:val="00B050"/>
+          <w:rPrChange w:id="70" w:author="Alex Robertson" w:date="2024-06-15T17:15:00Z">
+            <w:rPr>
+              <w:rFonts w:ascii="Arial" w:hAnsi="Arial" w:cs="Arial"/>
+            </w:rPr>
+          </w:rPrChange>
         </w:rPr>
         <w:tab/>
         <w:t xml:space="preserve">The report must demonstrate the project manager actions and how you will balance </w:t>
@@ -3418,6 +3889,12 @@
       <w:r>
         <w:rPr>
           <w:rFonts w:ascii="Arial" w:hAnsi="Arial" w:cs="Arial"/>
+          <w:color w:val="00B050"/>
+          <w:rPrChange w:id="71" w:author="Alex Robertson" w:date="2024-06-15T17:15:00Z">
+            <w:rPr>
+              <w:rFonts w:ascii="Arial" w:hAnsi="Arial" w:cs="Arial"/>
+            </w:rPr>
+          </w:rPrChange>
         </w:rPr>
         <w:tab/>
         <w:t>responsibility, authority and accountability within your team.</w:t>
@@ -3441,7 +3918,16 @@
           <w:rFonts w:ascii="Arial" w:hAnsi="Arial" w:cs="Arial"/>
           <w:b/>
           <w:bCs/>
+          <w:color w:val="00B050"/>
           <w:lang w:eastAsia="en-ZA"/>
+          <w:rPrChange w:id="72" w:author="Alex Robertson" w:date="2024-06-15T17:15:00Z">
+            <w:rPr>
+              <w:rFonts w:ascii="Arial" w:hAnsi="Arial" w:cs="Arial"/>
+              <w:b/>
+              <w:bCs/>
+              <w:lang w:eastAsia="en-ZA"/>
+            </w:rPr>
+          </w:rPrChange>
         </w:rPr>
       </w:pPr>
       <w:r>
@@ -3461,6 +3947,23 @@
           <w:lang w:eastAsia="en-ZA"/>
         </w:rPr>
         <w:tab/>
+      </w:r>
+      <w:r>
+        <w:rPr>
+          <w:rFonts w:ascii="Arial" w:hAnsi="Arial" w:cs="Arial"/>
+          <w:b/>
+          <w:bCs/>
+          <w:color w:val="00B050"/>
+          <w:lang w:eastAsia="en-ZA"/>
+          <w:rPrChange w:id="73" w:author="Alex Robertson" w:date="2024-06-15T17:15:00Z">
+            <w:rPr>
+              <w:rFonts w:ascii="Arial" w:hAnsi="Arial" w:cs="Arial"/>
+              <w:b/>
+              <w:bCs/>
+              <w:lang w:eastAsia="en-ZA"/>
+            </w:rPr>
+          </w:rPrChange>
+        </w:rPr>
         <w:t>Project Approach</w:t>
       </w:r>
     </w:p>
@@ -3472,14 +3975,28 @@
         <w:contextualSpacing/>
         <w:rPr>
           <w:rFonts w:ascii="Arial" w:hAnsi="Arial" w:cs="Arial"/>
+          <w:color w:val="00B050"/>
           <w:lang w:eastAsia="en-ZA"/>
+          <w:rPrChange w:id="74" w:author="Alex Robertson" w:date="2024-06-15T17:15:00Z">
+            <w:rPr>
+              <w:rFonts w:ascii="Arial" w:hAnsi="Arial" w:cs="Arial"/>
+              <w:lang w:eastAsia="en-ZA"/>
+            </w:rPr>
+          </w:rPrChange>
         </w:rPr>
       </w:pPr>
       <w:proofErr w:type="spellStart"/>
       <w:r>
         <w:rPr>
           <w:rFonts w:ascii="Arial" w:hAnsi="Arial" w:cs="Arial"/>
+          <w:color w:val="00B050"/>
           <w:lang w:eastAsia="en-ZA"/>
+          <w:rPrChange w:id="75" w:author="Alex Robertson" w:date="2024-06-15T17:15:00Z">
+            <w:rPr>
+              <w:rFonts w:ascii="Arial" w:hAnsi="Arial" w:cs="Arial"/>
+              <w:lang w:eastAsia="en-ZA"/>
+            </w:rPr>
+          </w:rPrChange>
         </w:rPr>
         <w:t>i</w:t>
       </w:r>
@@ -3487,14 +4004,28 @@
       <w:r>
         <w:rPr>
           <w:rFonts w:ascii="Arial" w:hAnsi="Arial" w:cs="Arial"/>
+          <w:color w:val="00B050"/>
           <w:lang w:eastAsia="en-ZA"/>
+          <w:rPrChange w:id="76" w:author="Alex Robertson" w:date="2024-06-15T17:15:00Z">
+            <w:rPr>
+              <w:rFonts w:ascii="Arial" w:hAnsi="Arial" w:cs="Arial"/>
+              <w:lang w:eastAsia="en-ZA"/>
+            </w:rPr>
+          </w:rPrChange>
         </w:rPr>
         <w:t>.</w:t>
       </w:r>
       <w:r>
         <w:rPr>
           <w:rFonts w:ascii="Arial" w:hAnsi="Arial" w:cs="Arial"/>
+          <w:color w:val="00B050"/>
           <w:lang w:eastAsia="en-ZA"/>
+          <w:rPrChange w:id="77" w:author="Alex Robertson" w:date="2024-06-15T17:15:00Z">
+            <w:rPr>
+              <w:rFonts w:ascii="Arial" w:hAnsi="Arial" w:cs="Arial"/>
+              <w:lang w:eastAsia="en-ZA"/>
+            </w:rPr>
+          </w:rPrChange>
         </w:rPr>
         <w:tab/>
         <w:t>Methodology: Describe the approach and methodology that will be used to execute the project, including any frameworks or methodologies employed (e.g., Agile, Waterfall).</w:t>
@@ -3506,19 +4037,39 @@
         <w:jc w:val="both"/>
         <w:rPr>
           <w:rFonts w:ascii="Arial" w:hAnsi="Arial" w:cs="Arial"/>
-        </w:rPr>
-      </w:pPr>
-      <w:r>
-        <w:rPr>
-          <w:rFonts w:ascii="Arial" w:hAnsi="Arial" w:cs="Arial"/>
+          <w:color w:val="00B050"/>
+          <w:rPrChange w:id="78" w:author="Alex Robertson" w:date="2024-06-15T17:15:00Z">
+            <w:rPr>
+              <w:rFonts w:ascii="Arial" w:hAnsi="Arial" w:cs="Arial"/>
+            </w:rPr>
+          </w:rPrChange>
+        </w:rPr>
+      </w:pPr>
+      <w:r>
+        <w:rPr>
+          <w:rFonts w:ascii="Arial" w:hAnsi="Arial" w:cs="Arial"/>
+          <w:color w:val="00B050"/>
           <w:lang w:eastAsia="en-ZA"/>
+          <w:rPrChange w:id="79" w:author="Alex Robertson" w:date="2024-06-15T17:15:00Z">
+            <w:rPr>
+              <w:rFonts w:ascii="Arial" w:hAnsi="Arial" w:cs="Arial"/>
+              <w:lang w:eastAsia="en-ZA"/>
+            </w:rPr>
+          </w:rPrChange>
         </w:rPr>
         <w:t>ii.</w:t>
       </w:r>
       <w:r>
         <w:rPr>
           <w:rFonts w:ascii="Arial" w:hAnsi="Arial" w:cs="Arial"/>
+          <w:color w:val="00B050"/>
           <w:lang w:eastAsia="en-ZA"/>
+          <w:rPrChange w:id="80" w:author="Alex Robertson" w:date="2024-06-15T17:15:00Z">
+            <w:rPr>
+              <w:rFonts w:ascii="Arial" w:hAnsi="Arial" w:cs="Arial"/>
+              <w:lang w:eastAsia="en-ZA"/>
+            </w:rPr>
+          </w:rPrChange>
         </w:rPr>
         <w:tab/>
         <w:t xml:space="preserve">Project Management Plan: Provide an overview of how the project will be managed. </w:t>
@@ -3526,7 +4077,14 @@
       <w:r>
         <w:rPr>
           <w:rFonts w:ascii="Arial" w:hAnsi="Arial" w:cs="Arial"/>
+          <w:color w:val="00B050"/>
           <w:lang w:eastAsia="en-ZA"/>
+          <w:rPrChange w:id="81" w:author="Alex Robertson" w:date="2024-06-15T17:15:00Z">
+            <w:rPr>
+              <w:rFonts w:ascii="Arial" w:hAnsi="Arial" w:cs="Arial"/>
+              <w:lang w:eastAsia="en-ZA"/>
+            </w:rPr>
+          </w:rPrChange>
         </w:rPr>
         <w:tab/>
         <w:t>You will also need to discuss roles and responsibilities, quality assurance processes.</w:t>
@@ -3534,16 +4092,32 @@
       <w:r>
         <w:rPr>
           <w:rFonts w:ascii="Arial" w:hAnsi="Arial" w:cs="Arial"/>
+          <w:color w:val="00B050"/>
           <w:sz w:val="22"/>
           <w:szCs w:val="22"/>
           <w:lang w:eastAsia="en-ZA"/>
+          <w:rPrChange w:id="82" w:author="Alex Robertson" w:date="2024-06-15T17:15:00Z">
+            <w:rPr>
+              <w:rFonts w:ascii="Arial" w:hAnsi="Arial" w:cs="Arial"/>
+              <w:sz w:val="22"/>
+              <w:szCs w:val="22"/>
+              <w:lang w:eastAsia="en-ZA"/>
+            </w:rPr>
+          </w:rPrChange>
         </w:rPr>
         <w:t xml:space="preserve"> </w:t>
       </w:r>
       <w:r>
         <w:rPr>
           <w:rFonts w:ascii="Arial" w:hAnsi="Arial" w:cs="Arial"/>
+          <w:color w:val="00B050"/>
           <w:lang w:eastAsia="en-ZA"/>
+          <w:rPrChange w:id="83" w:author="Alex Robertson" w:date="2024-06-15T17:15:00Z">
+            <w:rPr>
+              <w:rFonts w:ascii="Arial" w:hAnsi="Arial" w:cs="Arial"/>
+              <w:lang w:eastAsia="en-ZA"/>
+            </w:rPr>
+          </w:rPrChange>
         </w:rPr>
         <w:lastRenderedPageBreak/>
         <w:tab/>
@@ -3551,32 +4125,64 @@
       <w:r>
         <w:rPr>
           <w:rFonts w:ascii="Arial" w:hAnsi="Arial" w:cs="Arial"/>
+          <w:color w:val="00B050"/>
           <w:sz w:val="22"/>
           <w:szCs w:val="22"/>
           <w:lang w:eastAsia="en-ZA"/>
+          <w:rPrChange w:id="84" w:author="Alex Robertson" w:date="2024-06-15T17:15:00Z">
+            <w:rPr>
+              <w:rFonts w:ascii="Arial" w:hAnsi="Arial" w:cs="Arial"/>
+              <w:sz w:val="22"/>
+              <w:szCs w:val="22"/>
+              <w:lang w:eastAsia="en-ZA"/>
+            </w:rPr>
+          </w:rPrChange>
         </w:rPr>
         <w:t xml:space="preserve">The report must demonstrate the project manager actions and how you will balance </w:t>
       </w:r>
       <w:r>
         <w:rPr>
           <w:rFonts w:ascii="Arial" w:hAnsi="Arial" w:cs="Arial"/>
+          <w:color w:val="00B050"/>
           <w:lang w:eastAsia="en-ZA"/>
+          <w:rPrChange w:id="85" w:author="Alex Robertson" w:date="2024-06-15T17:15:00Z">
+            <w:rPr>
+              <w:rFonts w:ascii="Arial" w:hAnsi="Arial" w:cs="Arial"/>
+              <w:lang w:eastAsia="en-ZA"/>
+            </w:rPr>
+          </w:rPrChange>
         </w:rPr>
         <w:tab/>
       </w:r>
       <w:r>
         <w:rPr>
           <w:rFonts w:ascii="Arial" w:hAnsi="Arial" w:cs="Arial"/>
+          <w:color w:val="00B050"/>
           <w:sz w:val="22"/>
           <w:szCs w:val="22"/>
           <w:lang w:eastAsia="en-ZA"/>
+          <w:rPrChange w:id="86" w:author="Alex Robertson" w:date="2024-06-15T17:15:00Z">
+            <w:rPr>
+              <w:rFonts w:ascii="Arial" w:hAnsi="Arial" w:cs="Arial"/>
+              <w:sz w:val="22"/>
+              <w:szCs w:val="22"/>
+              <w:lang w:eastAsia="en-ZA"/>
+            </w:rPr>
+          </w:rPrChange>
         </w:rPr>
         <w:t xml:space="preserve">responsibility, </w:t>
       </w:r>
       <w:r>
         <w:rPr>
           <w:rFonts w:ascii="Arial" w:hAnsi="Arial" w:cs="Arial"/>
+          <w:color w:val="00B050"/>
           <w:lang w:eastAsia="en-ZA"/>
+          <w:rPrChange w:id="87" w:author="Alex Robertson" w:date="2024-06-15T17:15:00Z">
+            <w:rPr>
+              <w:rFonts w:ascii="Arial" w:hAnsi="Arial" w:cs="Arial"/>
+              <w:lang w:eastAsia="en-ZA"/>
+            </w:rPr>
+          </w:rPrChange>
         </w:rPr>
         <w:tab/>
       </w:r>
@@ -3584,9 +4190,18 @@
       <w:r>
         <w:rPr>
           <w:rFonts w:ascii="Arial" w:hAnsi="Arial" w:cs="Arial"/>
+          <w:color w:val="00B050"/>
           <w:sz w:val="22"/>
           <w:szCs w:val="22"/>
           <w:lang w:eastAsia="en-ZA"/>
+          <w:rPrChange w:id="88" w:author="Alex Robertson" w:date="2024-06-15T17:15:00Z">
+            <w:rPr>
+              <w:rFonts w:ascii="Arial" w:hAnsi="Arial" w:cs="Arial"/>
+              <w:sz w:val="22"/>
+              <w:szCs w:val="22"/>
+              <w:lang w:eastAsia="en-ZA"/>
+            </w:rPr>
+          </w:rPrChange>
         </w:rPr>
         <w:t>authority</w:t>
       </w:r>
@@ -3594,9 +4209,18 @@
       <w:r>
         <w:rPr>
           <w:rFonts w:ascii="Arial" w:hAnsi="Arial" w:cs="Arial"/>
+          <w:color w:val="00B050"/>
           <w:sz w:val="22"/>
           <w:szCs w:val="22"/>
           <w:lang w:eastAsia="en-ZA"/>
+          <w:rPrChange w:id="89" w:author="Alex Robertson" w:date="2024-06-15T17:15:00Z">
+            <w:rPr>
+              <w:rFonts w:ascii="Arial" w:hAnsi="Arial" w:cs="Arial"/>
+              <w:sz w:val="22"/>
+              <w:szCs w:val="22"/>
+              <w:lang w:eastAsia="en-ZA"/>
+            </w:rPr>
+          </w:rPrChange>
         </w:rPr>
         <w:t xml:space="preserve"> and accountability within your team.</w:t>
       </w:r>
@@ -3619,7 +4243,7 @@
         </w:rPr>
         <w:t>5.  </w:t>
       </w:r>
-      <w:bookmarkStart w:id="13" w:name="_Hlk158024857"/>
+      <w:bookmarkStart w:id="90" w:name="_Hlk158024857"/>
       <w:r>
         <w:rPr>
           <w:rFonts w:ascii="Arial" w:hAnsi="Arial" w:cs="Arial"/>
@@ -3637,7 +4261,7 @@
         <w:t xml:space="preserve">  </w:t>
       </w:r>
     </w:p>
-    <w:bookmarkEnd w:id="13"/>
+    <w:bookmarkEnd w:id="90"/>
     <w:p>
       <w:pPr>
         <w:shd w:val="clear" w:color="auto" w:fill="FFFFFF"/>
@@ -3655,12 +4279,32 @@
           <w:lang w:eastAsia="en-ZA"/>
         </w:rPr>
         <w:tab/>
+      </w:r>
+      <w:r>
+        <w:rPr>
+          <w:rFonts w:ascii="Arial" w:hAnsi="Arial" w:cs="Arial"/>
+          <w:color w:val="00B050"/>
+          <w:lang w:eastAsia="en-ZA"/>
+          <w:rPrChange w:id="91" w:author="Alex Robertson" w:date="2024-06-15T17:15:00Z">
+            <w:rPr>
+              <w:rFonts w:ascii="Arial" w:hAnsi="Arial" w:cs="Arial"/>
+              <w:lang w:eastAsia="en-ZA"/>
+            </w:rPr>
+          </w:rPrChange>
+        </w:rPr>
         <w:t xml:space="preserve">Gantt Chart or Timeline: Present a visual representation of the project schedule, </w:t>
       </w:r>
       <w:r>
         <w:rPr>
           <w:rFonts w:ascii="Arial" w:hAnsi="Arial" w:cs="Arial"/>
+          <w:color w:val="00B050"/>
           <w:lang w:eastAsia="en-ZA"/>
+          <w:rPrChange w:id="92" w:author="Alex Robertson" w:date="2024-06-15T17:15:00Z">
+            <w:rPr>
+              <w:rFonts w:ascii="Arial" w:hAnsi="Arial" w:cs="Arial"/>
+              <w:lang w:eastAsia="en-ZA"/>
+            </w:rPr>
+          </w:rPrChange>
         </w:rPr>
         <w:tab/>
         <w:t>including major milestones and key deliverables.</w:t>
@@ -3713,11 +4357,23 @@
         <w:ind w:left="709" w:hanging="709"/>
         <w:rPr>
           <w:rFonts w:ascii="Arial" w:hAnsi="Arial" w:cs="Arial"/>
-        </w:rPr>
-      </w:pPr>
-      <w:r>
-        <w:rPr>
-          <w:rFonts w:ascii="Arial" w:hAnsi="Arial" w:cs="Arial"/>
+          <w:color w:val="00B050"/>
+          <w:rPrChange w:id="93" w:author="Alex Robertson" w:date="2024-06-15T17:14:00Z">
+            <w:rPr>
+              <w:rFonts w:ascii="Arial" w:hAnsi="Arial" w:cs="Arial"/>
+            </w:rPr>
+          </w:rPrChange>
+        </w:rPr>
+      </w:pPr>
+      <w:r>
+        <w:rPr>
+          <w:rFonts w:ascii="Arial" w:hAnsi="Arial" w:cs="Arial"/>
+          <w:color w:val="00B050"/>
+          <w:rPrChange w:id="94" w:author="Alex Robertson" w:date="2024-06-15T17:14:00Z">
+            <w:rPr>
+              <w:rFonts w:ascii="Arial" w:hAnsi="Arial" w:cs="Arial"/>
+            </w:rPr>
+          </w:rPrChange>
         </w:rPr>
         <w:t>Human Resources: Specify the roles and responsibilities of team members, as well as any external resources or expertise required.</w:t>
       </w:r>
@@ -3731,27 +4387,55 @@
         <w:jc w:val="both"/>
         <w:rPr>
           <w:rFonts w:ascii="Arial" w:hAnsi="Arial" w:cs="Arial"/>
+          <w:color w:val="00B050"/>
           <w:lang w:eastAsia="en-ZA"/>
-        </w:rPr>
-      </w:pPr>
-      <w:r>
-        <w:rPr>
-          <w:rFonts w:ascii="Arial" w:hAnsi="Arial" w:cs="Arial"/>
+          <w:rPrChange w:id="95" w:author="Alex Robertson" w:date="2024-06-15T17:14:00Z">
+            <w:rPr>
+              <w:rFonts w:ascii="Arial" w:hAnsi="Arial" w:cs="Arial"/>
+              <w:lang w:eastAsia="en-ZA"/>
+            </w:rPr>
+          </w:rPrChange>
+        </w:rPr>
+      </w:pPr>
+      <w:r>
+        <w:rPr>
+          <w:rFonts w:ascii="Arial" w:hAnsi="Arial" w:cs="Arial"/>
+          <w:color w:val="00B050"/>
           <w:lang w:eastAsia="en-ZA"/>
+          <w:rPrChange w:id="96" w:author="Alex Robertson" w:date="2024-06-15T17:14:00Z">
+            <w:rPr>
+              <w:rFonts w:ascii="Arial" w:hAnsi="Arial" w:cs="Arial"/>
+              <w:lang w:eastAsia="en-ZA"/>
+            </w:rPr>
+          </w:rPrChange>
         </w:rPr>
         <w:t>ii.</w:t>
       </w:r>
       <w:r>
         <w:rPr>
           <w:rFonts w:ascii="Arial" w:hAnsi="Arial" w:cs="Arial"/>
+          <w:color w:val="00B050"/>
           <w:lang w:eastAsia="en-ZA"/>
+          <w:rPrChange w:id="97" w:author="Alex Robertson" w:date="2024-06-15T17:14:00Z">
+            <w:rPr>
+              <w:rFonts w:ascii="Arial" w:hAnsi="Arial" w:cs="Arial"/>
+              <w:lang w:eastAsia="en-ZA"/>
+            </w:rPr>
+          </w:rPrChange>
         </w:rPr>
         <w:tab/>
       </w:r>
       <w:r>
         <w:rPr>
           <w:rFonts w:ascii="Arial" w:hAnsi="Arial" w:cs="Arial"/>
+          <w:color w:val="00B050"/>
           <w:lang w:eastAsia="en-ZA"/>
+          <w:rPrChange w:id="98" w:author="Alex Robertson" w:date="2024-06-15T17:14:00Z">
+            <w:rPr>
+              <w:rFonts w:ascii="Arial" w:hAnsi="Arial" w:cs="Arial"/>
+              <w:lang w:eastAsia="en-ZA"/>
+            </w:rPr>
+          </w:rPrChange>
         </w:rPr>
         <w:tab/>
         <w:t xml:space="preserve">Budget: Outline the budget allocation for the project, including costs associated with </w:t>
@@ -3759,7 +4443,14 @@
       <w:r>
         <w:rPr>
           <w:rFonts w:ascii="Arial" w:hAnsi="Arial" w:cs="Arial"/>
+          <w:color w:val="00B050"/>
           <w:lang w:eastAsia="en-ZA"/>
+          <w:rPrChange w:id="99" w:author="Alex Robertson" w:date="2024-06-15T17:14:00Z">
+            <w:rPr>
+              <w:rFonts w:ascii="Arial" w:hAnsi="Arial" w:cs="Arial"/>
+              <w:lang w:eastAsia="en-ZA"/>
+            </w:rPr>
+          </w:rPrChange>
         </w:rPr>
         <w:tab/>
         <w:t xml:space="preserve">personnel, materials, equipment, and any other relevant expenses. Use a software </w:t>
@@ -3767,7 +4458,14 @@
       <w:r>
         <w:rPr>
           <w:rFonts w:ascii="Arial" w:hAnsi="Arial" w:cs="Arial"/>
+          <w:color w:val="00B050"/>
           <w:lang w:eastAsia="en-ZA"/>
+          <w:rPrChange w:id="100" w:author="Alex Robertson" w:date="2024-06-15T17:14:00Z">
+            <w:rPr>
+              <w:rFonts w:ascii="Arial" w:hAnsi="Arial" w:cs="Arial"/>
+              <w:lang w:eastAsia="en-ZA"/>
+            </w:rPr>
+          </w:rPrChange>
         </w:rPr>
         <w:tab/>
         <w:t>estimation technique of your choice with proper justification.</w:t>
@@ -3780,14 +4478,28 @@
         <w:contextualSpacing/>
         <w:rPr>
           <w:rFonts w:ascii="Arial" w:hAnsi="Arial" w:cs="Arial"/>
+          <w:color w:val="00B050"/>
           <w:lang w:eastAsia="en-ZA"/>
+          <w:rPrChange w:id="101" w:author="Alex Robertson" w:date="2024-06-15T17:14:00Z">
+            <w:rPr>
+              <w:rFonts w:ascii="Arial" w:hAnsi="Arial" w:cs="Arial"/>
+              <w:lang w:eastAsia="en-ZA"/>
+            </w:rPr>
+          </w:rPrChange>
         </w:rPr>
       </w:pPr>
       <w:proofErr w:type="spellStart"/>
       <w:r>
         <w:rPr>
           <w:rFonts w:ascii="Arial" w:hAnsi="Arial" w:cs="Arial"/>
+          <w:color w:val="00B050"/>
           <w:lang w:eastAsia="en-ZA"/>
+          <w:rPrChange w:id="102" w:author="Alex Robertson" w:date="2024-06-15T17:14:00Z">
+            <w:rPr>
+              <w:rFonts w:ascii="Arial" w:hAnsi="Arial" w:cs="Arial"/>
+              <w:lang w:eastAsia="en-ZA"/>
+            </w:rPr>
+          </w:rPrChange>
         </w:rPr>
         <w:t>i</w:t>
       </w:r>
@@ -3795,14 +4507,28 @@
       <w:r>
         <w:rPr>
           <w:rFonts w:ascii="Arial" w:hAnsi="Arial" w:cs="Arial"/>
+          <w:color w:val="00B050"/>
           <w:lang w:eastAsia="en-ZA"/>
+          <w:rPrChange w:id="103" w:author="Alex Robertson" w:date="2024-06-15T17:14:00Z">
+            <w:rPr>
+              <w:rFonts w:ascii="Arial" w:hAnsi="Arial" w:cs="Arial"/>
+              <w:lang w:eastAsia="en-ZA"/>
+            </w:rPr>
+          </w:rPrChange>
         </w:rPr>
         <w:t xml:space="preserve">.    </w:t>
       </w:r>
       <w:r>
         <w:rPr>
           <w:rFonts w:ascii="Arial" w:hAnsi="Arial" w:cs="Arial"/>
+          <w:color w:val="00B050"/>
           <w:lang w:eastAsia="en-ZA"/>
+          <w:rPrChange w:id="104" w:author="Alex Robertson" w:date="2024-06-15T17:14:00Z">
+            <w:rPr>
+              <w:rFonts w:ascii="Arial" w:hAnsi="Arial" w:cs="Arial"/>
+              <w:lang w:eastAsia="en-ZA"/>
+            </w:rPr>
+          </w:rPrChange>
         </w:rPr>
         <w:tab/>
         <w:t xml:space="preserve">To provide context, briefly explain, why your organisation/team is interested in this </w:t>
@@ -3810,7 +4536,14 @@
       <w:r>
         <w:rPr>
           <w:rFonts w:ascii="Arial" w:hAnsi="Arial" w:cs="Arial"/>
+          <w:color w:val="00B050"/>
           <w:lang w:eastAsia="en-ZA"/>
+          <w:rPrChange w:id="105" w:author="Alex Robertson" w:date="2024-06-15T17:14:00Z">
+            <w:rPr>
+              <w:rFonts w:ascii="Arial" w:hAnsi="Arial" w:cs="Arial"/>
+              <w:lang w:eastAsia="en-ZA"/>
+            </w:rPr>
+          </w:rPrChange>
         </w:rPr>
         <w:tab/>
         <w:t>project and how the proposed project will align to your organisational objectives</w:t>
@@ -3823,20 +4556,41 @@
         <w:contextualSpacing/>
         <w:rPr>
           <w:rFonts w:ascii="Arial" w:hAnsi="Arial" w:cs="Arial"/>
+          <w:color w:val="00B050"/>
           <w:lang w:eastAsia="en-ZA"/>
-        </w:rPr>
-      </w:pPr>
-      <w:r>
-        <w:rPr>
-          <w:rFonts w:ascii="Arial" w:hAnsi="Arial" w:cs="Arial"/>
+          <w:rPrChange w:id="106" w:author="Alex Robertson" w:date="2024-06-15T17:14:00Z">
+            <w:rPr>
+              <w:rFonts w:ascii="Arial" w:hAnsi="Arial" w:cs="Arial"/>
+              <w:lang w:eastAsia="en-ZA"/>
+            </w:rPr>
+          </w:rPrChange>
+        </w:rPr>
+      </w:pPr>
+      <w:r>
+        <w:rPr>
+          <w:rFonts w:ascii="Arial" w:hAnsi="Arial" w:cs="Arial"/>
+          <w:color w:val="00B050"/>
           <w:lang w:eastAsia="en-ZA"/>
+          <w:rPrChange w:id="107" w:author="Alex Robertson" w:date="2024-06-15T17:14:00Z">
+            <w:rPr>
+              <w:rFonts w:ascii="Arial" w:hAnsi="Arial" w:cs="Arial"/>
+              <w:lang w:eastAsia="en-ZA"/>
+            </w:rPr>
+          </w:rPrChange>
         </w:rPr>
         <w:t xml:space="preserve">ii.   </w:t>
       </w:r>
       <w:r>
         <w:rPr>
           <w:rFonts w:ascii="Arial" w:hAnsi="Arial" w:cs="Arial"/>
+          <w:color w:val="00B050"/>
           <w:lang w:eastAsia="en-ZA"/>
+          <w:rPrChange w:id="108" w:author="Alex Robertson" w:date="2024-06-15T17:14:00Z">
+            <w:rPr>
+              <w:rFonts w:ascii="Arial" w:hAnsi="Arial" w:cs="Arial"/>
+              <w:lang w:eastAsia="en-ZA"/>
+            </w:rPr>
+          </w:rPrChange>
         </w:rPr>
         <w:tab/>
         <w:t xml:space="preserve">Provide the key technical skills that your organisation/team will require to give a </w:t>
@@ -3844,7 +4598,14 @@
       <w:r>
         <w:rPr>
           <w:rFonts w:ascii="Arial" w:hAnsi="Arial" w:cs="Arial"/>
+          <w:color w:val="00B050"/>
           <w:lang w:eastAsia="en-ZA"/>
+          <w:rPrChange w:id="109" w:author="Alex Robertson" w:date="2024-06-15T17:14:00Z">
+            <w:rPr>
+              <w:rFonts w:ascii="Arial" w:hAnsi="Arial" w:cs="Arial"/>
+              <w:lang w:eastAsia="en-ZA"/>
+            </w:rPr>
+          </w:rPrChange>
         </w:rPr>
         <w:tab/>
         <w:t xml:space="preserve">reader of </w:t>
@@ -3852,7 +4613,14 @@
       <w:r>
         <w:rPr>
           <w:rFonts w:ascii="Arial" w:hAnsi="Arial" w:cs="Arial"/>
+          <w:color w:val="00B050"/>
           <w:lang w:eastAsia="en-ZA"/>
+          <w:rPrChange w:id="110" w:author="Alex Robertson" w:date="2024-06-15T17:14:00Z">
+            <w:rPr>
+              <w:rFonts w:ascii="Arial" w:hAnsi="Arial" w:cs="Arial"/>
+              <w:lang w:eastAsia="en-ZA"/>
+            </w:rPr>
+          </w:rPrChange>
         </w:rPr>
         <w:tab/>
         <w:t>your proposal a balanced understanding.</w:t>
@@ -3866,20 +4634,41 @@
         <w:jc w:val="both"/>
         <w:rPr>
           <w:rFonts w:ascii="Arial" w:hAnsi="Arial" w:cs="Arial"/>
+          <w:color w:val="00B050"/>
           <w:lang w:eastAsia="en-ZA"/>
-        </w:rPr>
-      </w:pPr>
-      <w:r>
-        <w:rPr>
-          <w:rFonts w:ascii="Arial" w:hAnsi="Arial" w:cs="Arial"/>
+          <w:rPrChange w:id="111" w:author="Alex Robertson" w:date="2024-06-15T17:14:00Z">
+            <w:rPr>
+              <w:rFonts w:ascii="Arial" w:hAnsi="Arial" w:cs="Arial"/>
+              <w:lang w:eastAsia="en-ZA"/>
+            </w:rPr>
+          </w:rPrChange>
+        </w:rPr>
+      </w:pPr>
+      <w:r>
+        <w:rPr>
+          <w:rFonts w:ascii="Arial" w:hAnsi="Arial" w:cs="Arial"/>
+          <w:color w:val="00B050"/>
           <w:lang w:eastAsia="en-ZA"/>
+          <w:rPrChange w:id="112" w:author="Alex Robertson" w:date="2024-06-15T17:14:00Z">
+            <w:rPr>
+              <w:rFonts w:ascii="Arial" w:hAnsi="Arial" w:cs="Arial"/>
+              <w:lang w:eastAsia="en-ZA"/>
+            </w:rPr>
+          </w:rPrChange>
         </w:rPr>
         <w:t>b.  </w:t>
       </w:r>
       <w:r>
         <w:rPr>
           <w:rFonts w:ascii="Arial" w:hAnsi="Arial" w:cs="Arial"/>
+          <w:color w:val="00B050"/>
           <w:lang w:eastAsia="en-ZA"/>
+          <w:rPrChange w:id="113" w:author="Alex Robertson" w:date="2024-06-15T17:14:00Z">
+            <w:rPr>
+              <w:rFonts w:ascii="Arial" w:hAnsi="Arial" w:cs="Arial"/>
+              <w:lang w:eastAsia="en-ZA"/>
+            </w:rPr>
+          </w:rPrChange>
         </w:rPr>
         <w:tab/>
         <w:t xml:space="preserve">Identify the expected benefits and dis-benefits, ensuring they are informed by the </w:t>
@@ -3887,7 +4676,14 @@
       <w:r>
         <w:rPr>
           <w:rFonts w:ascii="Arial" w:hAnsi="Arial" w:cs="Arial"/>
+          <w:color w:val="00B050"/>
           <w:lang w:eastAsia="en-ZA"/>
+          <w:rPrChange w:id="114" w:author="Alex Robertson" w:date="2024-06-15T17:14:00Z">
+            <w:rPr>
+              <w:rFonts w:ascii="Arial" w:hAnsi="Arial" w:cs="Arial"/>
+              <w:lang w:eastAsia="en-ZA"/>
+            </w:rPr>
+          </w:rPrChange>
         </w:rPr>
         <w:tab/>
         <w:t xml:space="preserve">strategic context (social responsibility context you have explained above).This </w:t>
@@ -3895,7 +4691,14 @@
       <w:r>
         <w:rPr>
           <w:rFonts w:ascii="Arial" w:hAnsi="Arial" w:cs="Arial"/>
+          <w:color w:val="00B050"/>
           <w:lang w:eastAsia="en-ZA"/>
+          <w:rPrChange w:id="115" w:author="Alex Robertson" w:date="2024-06-15T17:14:00Z">
+            <w:rPr>
+              <w:rFonts w:ascii="Arial" w:hAnsi="Arial" w:cs="Arial"/>
+              <w:lang w:eastAsia="en-ZA"/>
+            </w:rPr>
+          </w:rPrChange>
         </w:rPr>
         <w:tab/>
         <w:t>paragraph is an opportunity to sell the value of your project to decision makers.</w:t>
@@ -3919,7 +4722,14 @@
         <w:contextualSpacing/>
         <w:rPr>
           <w:rFonts w:ascii="Arial" w:hAnsi="Arial" w:cs="Arial"/>
+          <w:color w:val="00B050"/>
           <w:lang w:eastAsia="en-ZA"/>
+          <w:rPrChange w:id="116" w:author="Alex Robertson" w:date="2024-06-15T17:14:00Z">
+            <w:rPr>
+              <w:rFonts w:ascii="Arial" w:hAnsi="Arial" w:cs="Arial"/>
+              <w:lang w:eastAsia="en-ZA"/>
+            </w:rPr>
+          </w:rPrChange>
         </w:rPr>
       </w:pPr>
       <w:r>
@@ -3942,6 +4752,19 @@
           <w:lang w:eastAsia="en-ZA"/>
         </w:rPr>
         <w:tab/>
+      </w:r>
+      <w:r>
+        <w:rPr>
+          <w:rFonts w:ascii="Arial" w:hAnsi="Arial" w:cs="Arial"/>
+          <w:color w:val="00B050"/>
+          <w:lang w:eastAsia="en-ZA"/>
+          <w:rPrChange w:id="117" w:author="Alex Robertson" w:date="2024-06-15T17:14:00Z">
+            <w:rPr>
+              <w:rFonts w:ascii="Arial" w:hAnsi="Arial" w:cs="Arial"/>
+              <w:lang w:eastAsia="en-ZA"/>
+            </w:rPr>
+          </w:rPrChange>
+        </w:rPr>
         <w:t>Project Management Approaches</w:t>
       </w:r>
     </w:p>
@@ -3957,12 +4780,24 @@
         <w:jc w:val="left"/>
         <w:rPr>
           <w:rFonts w:ascii="Arial" w:hAnsi="Arial" w:cs="Arial"/>
-        </w:rPr>
-      </w:pPr>
-      <w:bookmarkStart w:id="14" w:name="_Hlk158025285"/>
-      <w:r>
-        <w:rPr>
-          <w:rFonts w:ascii="Arial" w:hAnsi="Arial" w:cs="Arial"/>
+          <w:color w:val="00B050"/>
+          <w:rPrChange w:id="118" w:author="Alex Robertson" w:date="2024-06-15T17:14:00Z">
+            <w:rPr>
+              <w:rFonts w:ascii="Arial" w:hAnsi="Arial" w:cs="Arial"/>
+            </w:rPr>
+          </w:rPrChange>
+        </w:rPr>
+      </w:pPr>
+      <w:bookmarkStart w:id="119" w:name="_Hlk158025285"/>
+      <w:r>
+        <w:rPr>
+          <w:rFonts w:ascii="Arial" w:hAnsi="Arial" w:cs="Arial"/>
+          <w:color w:val="00B050"/>
+          <w:rPrChange w:id="120" w:author="Alex Robertson" w:date="2024-06-15T17:14:00Z">
+            <w:rPr>
+              <w:rFonts w:ascii="Arial" w:hAnsi="Arial" w:cs="Arial"/>
+            </w:rPr>
+          </w:rPrChange>
         </w:rPr>
         <w:t>Team Structure and roles</w:t>
       </w:r>
@@ -3979,17 +4814,30 @@
         <w:jc w:val="left"/>
         <w:rPr>
           <w:rFonts w:ascii="Arial" w:eastAsia="Times New Roman" w:hAnsi="Arial" w:cs="Arial"/>
+          <w:color w:val="00B050"/>
           <w:lang w:eastAsia="en-ZA"/>
-        </w:rPr>
-      </w:pPr>
-      <w:r>
-        <w:rPr>
-          <w:rFonts w:ascii="Arial" w:hAnsi="Arial" w:cs="Arial"/>
+          <w:rPrChange w:id="121" w:author="Alex Robertson" w:date="2024-06-15T17:14:00Z">
+            <w:rPr>
+              <w:rFonts w:ascii="Arial" w:eastAsia="Times New Roman" w:hAnsi="Arial" w:cs="Arial"/>
+              <w:lang w:eastAsia="en-ZA"/>
+            </w:rPr>
+          </w:rPrChange>
+        </w:rPr>
+      </w:pPr>
+      <w:r>
+        <w:rPr>
+          <w:rFonts w:ascii="Arial" w:hAnsi="Arial" w:cs="Arial"/>
+          <w:color w:val="00B050"/>
+          <w:rPrChange w:id="122" w:author="Alex Robertson" w:date="2024-06-15T17:14:00Z">
+            <w:rPr>
+              <w:rFonts w:ascii="Arial" w:hAnsi="Arial" w:cs="Arial"/>
+            </w:rPr>
+          </w:rPrChange>
         </w:rPr>
         <w:t>Conflict Resolution Strategies</w:t>
       </w:r>
     </w:p>
-    <w:bookmarkEnd w:id="14"/>
+    <w:bookmarkEnd w:id="119"/>
     <w:p>
       <w:pPr>
         <w:shd w:val="clear" w:color="auto" w:fill="FFFFFF"/>
@@ -3997,27 +4845,55 @@
         <w:contextualSpacing/>
         <w:rPr>
           <w:rFonts w:ascii="Arial" w:hAnsi="Arial" w:cs="Arial"/>
+          <w:color w:val="00B050"/>
           <w:lang w:eastAsia="en-ZA"/>
-        </w:rPr>
-      </w:pPr>
-      <w:r>
-        <w:rPr>
-          <w:rFonts w:ascii="Arial" w:hAnsi="Arial" w:cs="Arial"/>
+          <w:rPrChange w:id="123" w:author="Alex Robertson" w:date="2024-06-15T17:14:00Z">
+            <w:rPr>
+              <w:rFonts w:ascii="Arial" w:hAnsi="Arial" w:cs="Arial"/>
+              <w:lang w:eastAsia="en-ZA"/>
+            </w:rPr>
+          </w:rPrChange>
+        </w:rPr>
+      </w:pPr>
+      <w:r>
+        <w:rPr>
+          <w:rFonts w:ascii="Arial" w:hAnsi="Arial" w:cs="Arial"/>
+          <w:color w:val="00B050"/>
           <w:lang w:eastAsia="en-ZA"/>
+          <w:rPrChange w:id="124" w:author="Alex Robertson" w:date="2024-06-15T17:14:00Z">
+            <w:rPr>
+              <w:rFonts w:ascii="Arial" w:hAnsi="Arial" w:cs="Arial"/>
+              <w:lang w:eastAsia="en-ZA"/>
+            </w:rPr>
+          </w:rPrChange>
         </w:rPr>
         <w:t>7</w:t>
       </w:r>
       <w:r>
         <w:rPr>
           <w:rFonts w:ascii="Arial" w:hAnsi="Arial" w:cs="Arial"/>
+          <w:color w:val="00B050"/>
           <w:lang w:eastAsia="en-ZA"/>
+          <w:rPrChange w:id="125" w:author="Alex Robertson" w:date="2024-06-15T17:14:00Z">
+            <w:rPr>
+              <w:rFonts w:ascii="Arial" w:hAnsi="Arial" w:cs="Arial"/>
+              <w:lang w:eastAsia="en-ZA"/>
+            </w:rPr>
+          </w:rPrChange>
         </w:rPr>
         <w:t xml:space="preserve">.    </w:t>
       </w:r>
       <w:r>
         <w:rPr>
           <w:rFonts w:ascii="Arial" w:hAnsi="Arial" w:cs="Arial"/>
+          <w:color w:val="00B050"/>
           <w:lang w:eastAsia="en-ZA"/>
+          <w:rPrChange w:id="126" w:author="Alex Robertson" w:date="2024-06-15T17:14:00Z">
+            <w:rPr>
+              <w:rFonts w:ascii="Arial" w:hAnsi="Arial" w:cs="Arial"/>
+              <w:lang w:eastAsia="en-ZA"/>
+            </w:rPr>
+          </w:rPrChange>
         </w:rPr>
         <w:tab/>
         <w:t>Risk Management Plan</w:t>
@@ -4030,13 +4906,27 @@
         <w:contextualSpacing/>
         <w:rPr>
           <w:rFonts w:ascii="Arial" w:hAnsi="Arial" w:cs="Arial"/>
+          <w:color w:val="00B050"/>
           <w:lang w:eastAsia="en-ZA"/>
-        </w:rPr>
-      </w:pPr>
-      <w:r>
-        <w:rPr>
-          <w:rFonts w:ascii="Arial" w:hAnsi="Arial" w:cs="Arial"/>
+          <w:rPrChange w:id="127" w:author="Alex Robertson" w:date="2024-06-15T17:14:00Z">
+            <w:rPr>
+              <w:rFonts w:ascii="Arial" w:hAnsi="Arial" w:cs="Arial"/>
+              <w:lang w:eastAsia="en-ZA"/>
+            </w:rPr>
+          </w:rPrChange>
+        </w:rPr>
+      </w:pPr>
+      <w:r>
+        <w:rPr>
+          <w:rFonts w:ascii="Arial" w:hAnsi="Arial" w:cs="Arial"/>
+          <w:color w:val="00B050"/>
           <w:lang w:eastAsia="en-ZA"/>
+          <w:rPrChange w:id="128" w:author="Alex Robertson" w:date="2024-06-15T17:14:00Z">
+            <w:rPr>
+              <w:rFonts w:ascii="Arial" w:hAnsi="Arial" w:cs="Arial"/>
+              <w:lang w:eastAsia="en-ZA"/>
+            </w:rPr>
+          </w:rPrChange>
         </w:rPr>
         <w:t>a.        Identify five (5) risks and quantify their potential likelihood and severity.</w:t>
       </w:r>
@@ -4048,13 +4938,27 @@
         <w:contextualSpacing/>
         <w:rPr>
           <w:rFonts w:ascii="Arial" w:hAnsi="Arial" w:cs="Arial"/>
+          <w:color w:val="00B050"/>
           <w:lang w:eastAsia="en-ZA"/>
-        </w:rPr>
-      </w:pPr>
-      <w:r>
-        <w:rPr>
-          <w:rFonts w:ascii="Arial" w:hAnsi="Arial" w:cs="Arial"/>
+          <w:rPrChange w:id="129" w:author="Alex Robertson" w:date="2024-06-15T17:14:00Z">
+            <w:rPr>
+              <w:rFonts w:ascii="Arial" w:hAnsi="Arial" w:cs="Arial"/>
+              <w:lang w:eastAsia="en-ZA"/>
+            </w:rPr>
+          </w:rPrChange>
+        </w:rPr>
+      </w:pPr>
+      <w:r>
+        <w:rPr>
+          <w:rFonts w:ascii="Arial" w:hAnsi="Arial" w:cs="Arial"/>
+          <w:color w:val="00B050"/>
           <w:lang w:eastAsia="en-ZA"/>
+          <w:rPrChange w:id="130" w:author="Alex Robertson" w:date="2024-06-15T17:14:00Z">
+            <w:rPr>
+              <w:rFonts w:ascii="Arial" w:hAnsi="Arial" w:cs="Arial"/>
+              <w:lang w:eastAsia="en-ZA"/>
+            </w:rPr>
+          </w:rPrChange>
         </w:rPr>
         <w:t>b.        Indicate how each of the above-mentioned risks will be managed</w:t>
       </w:r>
@@ -4066,20 +4970,41 @@
         <w:contextualSpacing/>
         <w:rPr>
           <w:rFonts w:ascii="Arial" w:hAnsi="Arial" w:cs="Arial"/>
+          <w:color w:val="00B050"/>
           <w:lang w:eastAsia="en-ZA"/>
-        </w:rPr>
-      </w:pPr>
-      <w:r>
-        <w:rPr>
-          <w:rFonts w:ascii="Arial" w:hAnsi="Arial" w:cs="Arial"/>
+          <w:rPrChange w:id="131" w:author="Alex Robertson" w:date="2024-06-15T17:14:00Z">
+            <w:rPr>
+              <w:rFonts w:ascii="Arial" w:hAnsi="Arial" w:cs="Arial"/>
+              <w:lang w:eastAsia="en-ZA"/>
+            </w:rPr>
+          </w:rPrChange>
+        </w:rPr>
+      </w:pPr>
+      <w:r>
+        <w:rPr>
+          <w:rFonts w:ascii="Arial" w:hAnsi="Arial" w:cs="Arial"/>
+          <w:color w:val="00B050"/>
           <w:lang w:eastAsia="en-ZA"/>
+          <w:rPrChange w:id="132" w:author="Alex Robertson" w:date="2024-06-15T17:14:00Z">
+            <w:rPr>
+              <w:rFonts w:ascii="Arial" w:hAnsi="Arial" w:cs="Arial"/>
+              <w:lang w:eastAsia="en-ZA"/>
+            </w:rPr>
+          </w:rPrChange>
         </w:rPr>
         <w:t xml:space="preserve">8.  </w:t>
       </w:r>
       <w:r>
         <w:rPr>
           <w:rFonts w:ascii="Arial" w:hAnsi="Arial" w:cs="Arial"/>
+          <w:color w:val="00B050"/>
           <w:lang w:eastAsia="en-ZA"/>
+          <w:rPrChange w:id="133" w:author="Alex Robertson" w:date="2024-06-15T17:14:00Z">
+            <w:rPr>
+              <w:rFonts w:ascii="Arial" w:hAnsi="Arial" w:cs="Arial"/>
+              <w:lang w:eastAsia="en-ZA"/>
+            </w:rPr>
+          </w:rPrChange>
         </w:rPr>
         <w:tab/>
         <w:t>Communication Plan</w:t>
@@ -4193,32 +5118,32 @@
           <w:szCs w:val="22"/>
         </w:rPr>
       </w:pPr>
-      <w:bookmarkStart w:id="15" w:name="_heading=h.2p43wjib46a0" w:colFirst="0" w:colLast="0"/>
-      <w:bookmarkStart w:id="16" w:name="_heading=h.92z75qf2qguk" w:colFirst="0" w:colLast="0"/>
-      <w:bookmarkStart w:id="17" w:name="_heading=h.csz6qp43v3ic" w:colFirst="0" w:colLast="0"/>
-      <w:bookmarkStart w:id="18" w:name="_heading=h.n0m4lg8xlxq6" w:colFirst="0" w:colLast="0"/>
-      <w:bookmarkStart w:id="19" w:name="_heading=h.9vnptaw8day4" w:colFirst="0" w:colLast="0"/>
-      <w:bookmarkStart w:id="20" w:name="_heading=h.mcpeq7pn891m" w:colFirst="0" w:colLast="0"/>
-      <w:bookmarkStart w:id="21" w:name="_heading=h.10b77jqm1599" w:colFirst="0" w:colLast="0"/>
-      <w:bookmarkStart w:id="22" w:name="_heading=h.rxfsiw163zpg" w:colFirst="0" w:colLast="0"/>
-      <w:bookmarkStart w:id="23" w:name="_heading=h.y1rtcd20kjac" w:colFirst="0" w:colLast="0"/>
-      <w:bookmarkStart w:id="24" w:name="_heading=h.pikfk3xb05x0" w:colFirst="0" w:colLast="0"/>
-      <w:bookmarkStart w:id="25" w:name="_heading=h.qp805dpkz8k7" w:colFirst="0" w:colLast="0"/>
-      <w:bookmarkStart w:id="26" w:name="_heading=h.8rgypv763c82" w:colFirst="0" w:colLast="0"/>
-      <w:bookmarkStart w:id="27" w:name="_heading=h.3rh7n8wb1uhg" w:colFirst="0" w:colLast="0"/>
-      <w:bookmarkEnd w:id="15"/>
-      <w:bookmarkEnd w:id="16"/>
-      <w:bookmarkEnd w:id="17"/>
-      <w:bookmarkEnd w:id="18"/>
-      <w:bookmarkEnd w:id="19"/>
-      <w:bookmarkEnd w:id="20"/>
-      <w:bookmarkEnd w:id="21"/>
-      <w:bookmarkEnd w:id="22"/>
-      <w:bookmarkEnd w:id="23"/>
-      <w:bookmarkEnd w:id="24"/>
-      <w:bookmarkEnd w:id="25"/>
-      <w:bookmarkEnd w:id="26"/>
-      <w:bookmarkEnd w:id="27"/>
+      <w:bookmarkStart w:id="134" w:name="_heading=h.2p43wjib46a0" w:colFirst="0" w:colLast="0"/>
+      <w:bookmarkStart w:id="135" w:name="_heading=h.92z75qf2qguk" w:colFirst="0" w:colLast="0"/>
+      <w:bookmarkStart w:id="136" w:name="_heading=h.csz6qp43v3ic" w:colFirst="0" w:colLast="0"/>
+      <w:bookmarkStart w:id="137" w:name="_heading=h.n0m4lg8xlxq6" w:colFirst="0" w:colLast="0"/>
+      <w:bookmarkStart w:id="138" w:name="_heading=h.9vnptaw8day4" w:colFirst="0" w:colLast="0"/>
+      <w:bookmarkStart w:id="139" w:name="_heading=h.mcpeq7pn891m" w:colFirst="0" w:colLast="0"/>
+      <w:bookmarkStart w:id="140" w:name="_heading=h.10b77jqm1599" w:colFirst="0" w:colLast="0"/>
+      <w:bookmarkStart w:id="141" w:name="_heading=h.rxfsiw163zpg" w:colFirst="0" w:colLast="0"/>
+      <w:bookmarkStart w:id="142" w:name="_heading=h.y1rtcd20kjac" w:colFirst="0" w:colLast="0"/>
+      <w:bookmarkStart w:id="143" w:name="_heading=h.pikfk3xb05x0" w:colFirst="0" w:colLast="0"/>
+      <w:bookmarkStart w:id="144" w:name="_heading=h.qp805dpkz8k7" w:colFirst="0" w:colLast="0"/>
+      <w:bookmarkStart w:id="145" w:name="_heading=h.8rgypv763c82" w:colFirst="0" w:colLast="0"/>
+      <w:bookmarkStart w:id="146" w:name="_heading=h.3rh7n8wb1uhg" w:colFirst="0" w:colLast="0"/>
+      <w:bookmarkEnd w:id="134"/>
+      <w:bookmarkEnd w:id="135"/>
+      <w:bookmarkEnd w:id="136"/>
+      <w:bookmarkEnd w:id="137"/>
+      <w:bookmarkEnd w:id="138"/>
+      <w:bookmarkEnd w:id="139"/>
+      <w:bookmarkEnd w:id="140"/>
+      <w:bookmarkEnd w:id="141"/>
+      <w:bookmarkEnd w:id="142"/>
+      <w:bookmarkEnd w:id="143"/>
+      <w:bookmarkEnd w:id="144"/>
+      <w:bookmarkEnd w:id="145"/>
+      <w:bookmarkEnd w:id="146"/>
     </w:p>
     <w:p>
       <w:pPr>
@@ -4229,8 +5154,8 @@
           <w:szCs w:val="22"/>
         </w:rPr>
       </w:pPr>
-      <w:bookmarkStart w:id="28" w:name="_heading=h.85w4jemk0nbq" w:colFirst="0" w:colLast="0"/>
-      <w:bookmarkEnd w:id="28"/>
+      <w:bookmarkStart w:id="147" w:name="_heading=h.85w4jemk0nbq" w:colFirst="0" w:colLast="0"/>
+      <w:bookmarkEnd w:id="147"/>
     </w:p>
     <w:p>
       <w:pPr>
@@ -4241,8 +5166,8 @@
           <w:szCs w:val="22"/>
         </w:rPr>
       </w:pPr>
-      <w:bookmarkStart w:id="29" w:name="_heading=h.hj5j72qvmanl" w:colFirst="0" w:colLast="0"/>
-      <w:bookmarkEnd w:id="29"/>
+      <w:bookmarkStart w:id="148" w:name="_heading=h.hj5j72qvmanl" w:colFirst="0" w:colLast="0"/>
+      <w:bookmarkEnd w:id="148"/>
     </w:p>
     <w:p>
       <w:pPr>

</xml_diff>